<commit_message>
Update the exercise report
Added images and some explanations about the 2D map of the 3D world creation.
</commit_message>
<xml_diff>
--- a/informe_p2.docx
+++ b/informe_p2.docx
@@ -1036,11 +1036,22 @@
       <w:r>
         <w:rPr>
           <w:rFonts w:ascii="Arial" w:hAnsi="Arial" w:cs="Arial"/>
+          <w:b/>
+          <w:color w:val="2E74B5" w:themeColor="accent1" w:themeShade="BF"/>
           <w:sz w:val="28"/>
           <w:szCs w:val="24"/>
           <w:lang w:val="es-ES"/>
         </w:rPr>
-        <w:t xml:space="preserve">1. </w:t>
+        <w:t>1</w:t>
+      </w:r>
+      <w:r>
+        <w:rPr>
+          <w:rFonts w:ascii="Arial" w:hAnsi="Arial" w:cs="Arial"/>
+          <w:sz w:val="28"/>
+          <w:szCs w:val="24"/>
+          <w:lang w:val="es-ES"/>
+        </w:rPr>
+        <w:t xml:space="preserve">. </w:t>
       </w:r>
       <w:r>
         <w:rPr>
@@ -1087,6 +1098,8 @@
       <w:r>
         <w:rPr>
           <w:rFonts w:ascii="Arial" w:hAnsi="Arial" w:cs="Arial"/>
+          <w:b/>
+          <w:color w:val="2E74B5" w:themeColor="accent1" w:themeShade="BF"/>
           <w:sz w:val="28"/>
           <w:szCs w:val="24"/>
           <w:lang w:val="es-ES"/>
@@ -1096,11 +1109,22 @@
       <w:r>
         <w:rPr>
           <w:rFonts w:ascii="Arial" w:hAnsi="Arial" w:cs="Arial"/>
+          <w:b/>
+          <w:color w:val="2E74B5" w:themeColor="accent1" w:themeShade="BF"/>
           <w:sz w:val="28"/>
           <w:szCs w:val="24"/>
           <w:lang w:val="es-ES"/>
         </w:rPr>
-        <w:t xml:space="preserve">. </w:t>
+        <w:t>.</w:t>
+      </w:r>
+      <w:r>
+        <w:rPr>
+          <w:rFonts w:ascii="Arial" w:hAnsi="Arial" w:cs="Arial"/>
+          <w:sz w:val="28"/>
+          <w:szCs w:val="24"/>
+          <w:lang w:val="es-ES"/>
+        </w:rPr>
+        <w:t xml:space="preserve"> </w:t>
       </w:r>
       <w:r>
         <w:rPr>
@@ -1147,11 +1171,13 @@
       <w:r>
         <w:rPr>
           <w:rFonts w:ascii="Arial" w:hAnsi="Arial" w:cs="Arial"/>
+          <w:b/>
+          <w:color w:val="2E74B5" w:themeColor="accent1" w:themeShade="BF"/>
           <w:sz w:val="28"/>
           <w:szCs w:val="24"/>
           <w:lang w:val="es-ES"/>
         </w:rPr>
-        <w:t>1</w:t>
+        <w:t>1.</w:t>
       </w:r>
       <w:r>
         <w:rPr>
@@ -1160,7 +1186,7 @@
           <w:szCs w:val="24"/>
           <w:lang w:val="es-ES"/>
         </w:rPr>
-        <w:t xml:space="preserve">. </w:t>
+        <w:t xml:space="preserve"> </w:t>
       </w:r>
       <w:r>
         <w:rPr>
@@ -1217,6 +1243,8 @@
       <w:r>
         <w:rPr>
           <w:rFonts w:ascii="Arial" w:hAnsi="Arial" w:cs="Arial"/>
+          <w:b/>
+          <w:color w:val="2E74B5" w:themeColor="accent1" w:themeShade="BF"/>
           <w:sz w:val="28"/>
           <w:szCs w:val="24"/>
           <w:lang w:val="es-ES"/>
@@ -1226,11 +1254,22 @@
       <w:r>
         <w:rPr>
           <w:rFonts w:ascii="Arial" w:hAnsi="Arial" w:cs="Arial"/>
+          <w:b/>
+          <w:color w:val="2E74B5" w:themeColor="accent1" w:themeShade="BF"/>
           <w:sz w:val="28"/>
           <w:szCs w:val="24"/>
           <w:lang w:val="es-ES"/>
         </w:rPr>
-        <w:t xml:space="preserve">. </w:t>
+        <w:t>.</w:t>
+      </w:r>
+      <w:r>
+        <w:rPr>
+          <w:rFonts w:ascii="Arial" w:hAnsi="Arial" w:cs="Arial"/>
+          <w:sz w:val="28"/>
+          <w:szCs w:val="24"/>
+          <w:lang w:val="es-ES"/>
+        </w:rPr>
+        <w:t xml:space="preserve"> </w:t>
       </w:r>
       <w:r>
         <w:rPr>
@@ -1282,6 +1321,8 @@
       <w:r>
         <w:rPr>
           <w:rFonts w:ascii="Arial" w:hAnsi="Arial" w:cs="Arial"/>
+          <w:b/>
+          <w:color w:val="767171" w:themeColor="background2" w:themeShade="80"/>
           <w:sz w:val="28"/>
           <w:szCs w:val="24"/>
         </w:rPr>
@@ -1290,10 +1331,20 @@
       <w:r>
         <w:rPr>
           <w:rFonts w:ascii="Arial" w:hAnsi="Arial" w:cs="Arial"/>
+          <w:b/>
+          <w:color w:val="767171" w:themeColor="background2" w:themeShade="80"/>
           <w:sz w:val="28"/>
           <w:szCs w:val="24"/>
         </w:rPr>
-        <w:t xml:space="preserve">.1. </w:t>
+        <w:t>.1</w:t>
+      </w:r>
+      <w:r>
+        <w:rPr>
+          <w:rFonts w:ascii="Arial" w:hAnsi="Arial" w:cs="Arial"/>
+          <w:sz w:val="28"/>
+          <w:szCs w:val="24"/>
+        </w:rPr>
+        <w:t xml:space="preserve">. </w:t>
       </w:r>
       <w:proofErr w:type="spellStart"/>
       <w:r>
@@ -1334,6 +1385,8 @@
       <w:r>
         <w:rPr>
           <w:rFonts w:ascii="Arial" w:hAnsi="Arial" w:cs="Arial"/>
+          <w:b/>
+          <w:color w:val="767171" w:themeColor="background2" w:themeShade="80"/>
           <w:sz w:val="28"/>
           <w:szCs w:val="24"/>
         </w:rPr>
@@ -1342,10 +1395,20 @@
       <w:r>
         <w:rPr>
           <w:rFonts w:ascii="Arial" w:hAnsi="Arial" w:cs="Arial"/>
+          <w:b/>
+          <w:color w:val="767171" w:themeColor="background2" w:themeShade="80"/>
           <w:sz w:val="28"/>
           <w:szCs w:val="24"/>
         </w:rPr>
-        <w:t xml:space="preserve">.2. </w:t>
+        <w:t>.2.</w:t>
+      </w:r>
+      <w:r>
+        <w:rPr>
+          <w:rFonts w:ascii="Arial" w:hAnsi="Arial" w:cs="Arial"/>
+          <w:sz w:val="28"/>
+          <w:szCs w:val="24"/>
+        </w:rPr>
+        <w:t xml:space="preserve"> </w:t>
       </w:r>
       <w:proofErr w:type="spellStart"/>
       <w:r>
@@ -1378,6 +1441,8 @@
       <w:r>
         <w:rPr>
           <w:rFonts w:ascii="Arial" w:hAnsi="Arial" w:cs="Arial"/>
+          <w:b/>
+          <w:color w:val="767171" w:themeColor="background2" w:themeShade="80"/>
           <w:sz w:val="28"/>
           <w:szCs w:val="24"/>
         </w:rPr>
@@ -1386,10 +1451,20 @@
       <w:r>
         <w:rPr>
           <w:rFonts w:ascii="Arial" w:hAnsi="Arial" w:cs="Arial"/>
+          <w:b/>
+          <w:color w:val="767171" w:themeColor="background2" w:themeShade="80"/>
           <w:sz w:val="28"/>
           <w:szCs w:val="24"/>
         </w:rPr>
-        <w:t xml:space="preserve">.3. </w:t>
+        <w:t>.3.</w:t>
+      </w:r>
+      <w:r>
+        <w:rPr>
+          <w:rFonts w:ascii="Arial" w:hAnsi="Arial" w:cs="Arial"/>
+          <w:sz w:val="28"/>
+          <w:szCs w:val="24"/>
+        </w:rPr>
+        <w:t xml:space="preserve"> </w:t>
       </w:r>
       <w:proofErr w:type="spellStart"/>
       <w:r>
@@ -1418,11 +1493,22 @@
       <w:r>
         <w:rPr>
           <w:rFonts w:ascii="Arial" w:hAnsi="Arial" w:cs="Arial"/>
+          <w:b/>
+          <w:color w:val="2E74B5" w:themeColor="accent1" w:themeShade="BF"/>
           <w:sz w:val="28"/>
           <w:szCs w:val="24"/>
           <w:lang w:val="es-ES"/>
         </w:rPr>
-        <w:t>1. Integración y arquitectura</w:t>
+        <w:t>1.</w:t>
+      </w:r>
+      <w:r>
+        <w:rPr>
+          <w:rFonts w:ascii="Arial" w:hAnsi="Arial" w:cs="Arial"/>
+          <w:sz w:val="28"/>
+          <w:szCs w:val="24"/>
+          <w:lang w:val="es-ES"/>
+        </w:rPr>
+        <w:t xml:space="preserve"> Integración y arquitectura</w:t>
       </w:r>
       <w:r>
         <w:rPr>
@@ -1470,6 +1556,8 @@
       <w:r>
         <w:rPr>
           <w:rFonts w:ascii="Arial" w:hAnsi="Arial" w:cs="Arial"/>
+          <w:b/>
+          <w:color w:val="2E74B5" w:themeColor="accent1" w:themeShade="BF"/>
           <w:sz w:val="28"/>
           <w:szCs w:val="24"/>
           <w:lang w:val="es-ES"/>
@@ -1530,6 +1618,8 @@
       <w:r>
         <w:rPr>
           <w:rFonts w:ascii="Arial" w:hAnsi="Arial" w:cs="Arial"/>
+          <w:b/>
+          <w:color w:val="2E74B5" w:themeColor="accent1" w:themeShade="BF"/>
           <w:sz w:val="28"/>
           <w:szCs w:val="24"/>
           <w:lang w:val="es-ES"/>
@@ -1590,6 +1680,8 @@
       <w:r>
         <w:rPr>
           <w:rFonts w:ascii="Arial" w:hAnsi="Arial" w:cs="Arial"/>
+          <w:b/>
+          <w:color w:val="2E74B5" w:themeColor="accent1" w:themeShade="BF"/>
           <w:sz w:val="28"/>
           <w:szCs w:val="24"/>
           <w:lang w:val="es-ES"/>
@@ -1599,11 +1691,22 @@
       <w:r>
         <w:rPr>
           <w:rFonts w:ascii="Arial" w:hAnsi="Arial" w:cs="Arial"/>
+          <w:b/>
+          <w:color w:val="2E74B5" w:themeColor="accent1" w:themeShade="BF"/>
           <w:sz w:val="28"/>
           <w:szCs w:val="24"/>
           <w:lang w:val="es-ES"/>
         </w:rPr>
-        <w:t xml:space="preserve">. </w:t>
+        <w:t>.</w:t>
+      </w:r>
+      <w:r>
+        <w:rPr>
+          <w:rFonts w:ascii="Arial" w:hAnsi="Arial" w:cs="Arial"/>
+          <w:sz w:val="28"/>
+          <w:szCs w:val="24"/>
+          <w:lang w:val="es-ES"/>
+        </w:rPr>
+        <w:t xml:space="preserve"> </w:t>
       </w:r>
       <w:r>
         <w:rPr>
@@ -1696,8 +1799,6 @@
         </w:rPr>
         <w:t>Introducción</w:t>
       </w:r>
-      <w:bookmarkStart w:id="0" w:name="_GoBack"/>
-      <w:bookmarkEnd w:id="0"/>
     </w:p>
     <w:p>
       <w:pPr>
@@ -2214,7 +2315,16 @@
           <w:szCs w:val="24"/>
           <w:lang w:val="es-ES"/>
         </w:rPr>
-        <w:t xml:space="preserve">Hemos desarrollado un entorno 3D en </w:t>
+        <w:t>Hemos</w:t>
+      </w:r>
+      <w:r>
+        <w:rPr>
+          <w:rFonts w:ascii="Arial" w:hAnsi="Arial" w:cs="Arial"/>
+          <w:sz w:val="24"/>
+          <w:szCs w:val="24"/>
+          <w:lang w:val="es-ES"/>
+        </w:rPr>
+        <w:t xml:space="preserve"> desarrollado un entorno 3D en </w:t>
       </w:r>
       <w:proofErr w:type="spellStart"/>
       <w:r>
@@ -2224,7 +2334,16 @@
           <w:szCs w:val="24"/>
           <w:lang w:val="es-ES"/>
         </w:rPr>
-        <w:t>gazebo</w:t>
+        <w:t>G</w:t>
+      </w:r>
+      <w:r>
+        <w:rPr>
+          <w:rFonts w:ascii="Arial" w:hAnsi="Arial" w:cs="Arial"/>
+          <w:sz w:val="24"/>
+          <w:szCs w:val="24"/>
+          <w:lang w:val="es-ES"/>
+        </w:rPr>
+        <w:t>azebo</w:t>
       </w:r>
       <w:proofErr w:type="spellEnd"/>
       <w:r>
@@ -2245,48 +2364,170 @@
           <w:szCs w:val="24"/>
           <w:lang w:val="es-ES"/>
         </w:rPr>
-        <w:t>REFERENCIA PAQUETE GENERADOR MAPAS</w:t>
-      </w:r>
-      <w:r>
-        <w:rPr>
-          <w:rFonts w:ascii="Arial" w:hAnsi="Arial" w:cs="Arial"/>
-          <w:sz w:val="24"/>
-          <w:szCs w:val="24"/>
-          <w:lang w:val="es-ES"/>
-        </w:rPr>
-        <w:t xml:space="preserve">). </w:t>
-      </w:r>
-      <w:r>
-        <w:rPr>
-          <w:rFonts w:ascii="Arial" w:hAnsi="Arial" w:cs="Arial"/>
+        <w:t xml:space="preserve">REFERENCIA PAQUETE GENERADOR </w:t>
+      </w:r>
+      <w:r>
+        <w:rPr>
+          <w:rFonts w:ascii="Arial" w:hAnsi="Arial" w:cs="Arial"/>
+          <w:b/>
+          <w:color w:val="FF0000"/>
           <w:sz w:val="24"/>
           <w:szCs w:val="24"/>
           <w:lang w:val="es-ES"/>
         </w:rPr>
         <w:lastRenderedPageBreak/>
-        <w:t xml:space="preserve">El </w:t>
-      </w:r>
-      <w:r>
-        <w:rPr>
-          <w:rFonts w:ascii="Arial" w:hAnsi="Arial" w:cs="Arial"/>
-          <w:b/>
-          <w:bCs/>
-          <w:sz w:val="24"/>
-          <w:szCs w:val="24"/>
-          <w:lang w:val="es-ES"/>
-        </w:rPr>
-        <w:t>mapa</w:t>
-      </w:r>
-      <w:r>
-        <w:rPr>
-          <w:rFonts w:ascii="Arial" w:hAnsi="Arial" w:cs="Arial"/>
-          <w:sz w:val="24"/>
-          <w:szCs w:val="24"/>
-          <w:lang w:val="es-ES"/>
-        </w:rPr>
-        <w:t xml:space="preserve"> que contará con un pasillo en L con una puerta que accedía a una sala grande donde estarán las mesas a un lado y unas ventanas donde el robot entregará los objetos en el lado opuesto</w:t>
+        <w:t>MAPAS</w:t>
+      </w:r>
+      <w:r>
+        <w:rPr>
+          <w:rFonts w:ascii="Arial" w:hAnsi="Arial" w:cs="Arial"/>
+          <w:sz w:val="24"/>
+          <w:szCs w:val="24"/>
+          <w:lang w:val="es-ES"/>
+        </w:rPr>
+        <w:t>).</w:t>
+      </w:r>
+      <w:r>
+        <w:rPr>
+          <w:rFonts w:ascii="Arial" w:hAnsi="Arial" w:cs="Arial"/>
+          <w:sz w:val="24"/>
+          <w:szCs w:val="24"/>
+          <w:lang w:val="es-ES"/>
+        </w:rPr>
+        <w:t xml:space="preserve"> El mapa resultante de la proyección en 2D del entorno tridimensional es el siguiente:</w:t>
       </w:r>
     </w:p>
+    <w:tbl>
+      <w:tblPr>
+        <w:tblStyle w:val="Tablaconcuadrcula"/>
+        <w:tblW w:w="0" w:type="auto"/>
+        <w:tblBorders>
+          <w:top w:val="none" w:sz="0" w:space="0" w:color="auto"/>
+          <w:left w:val="none" w:sz="0" w:space="0" w:color="auto"/>
+          <w:bottom w:val="none" w:sz="0" w:space="0" w:color="auto"/>
+          <w:right w:val="none" w:sz="0" w:space="0" w:color="auto"/>
+          <w:insideH w:val="none" w:sz="0" w:space="0" w:color="auto"/>
+          <w:insideV w:val="none" w:sz="0" w:space="0" w:color="auto"/>
+        </w:tblBorders>
+        <w:tblLook w:val="04A0" w:firstRow="1" w:lastRow="0" w:firstColumn="1" w:lastColumn="0" w:noHBand="0" w:noVBand="1"/>
+      </w:tblPr>
+      <w:tblGrid>
+        <w:gridCol w:w="9736"/>
+      </w:tblGrid>
+      <w:tr>
+        <w:tc>
+          <w:tcPr>
+            <w:tcW w:w="9736" w:type="dxa"/>
+            <w:vAlign w:val="center"/>
+          </w:tcPr>
+          <w:p>
+            <w:pPr>
+              <w:tabs>
+                <w:tab w:val="left" w:pos="8505"/>
+              </w:tabs>
+              <w:jc w:val="center"/>
+              <w:rPr>
+                <w:rFonts w:ascii="Arial" w:hAnsi="Arial" w:cs="Arial"/>
+                <w:sz w:val="24"/>
+                <w:szCs w:val="24"/>
+                <w:lang w:val="es-ES"/>
+              </w:rPr>
+            </w:pPr>
+            <w:r>
+              <w:rPr>
+                <w:rFonts w:ascii="Arial" w:hAnsi="Arial" w:cs="Arial"/>
+                <w:noProof/>
+                <w:sz w:val="24"/>
+                <w:szCs w:val="24"/>
+                <w:lang w:eastAsia="en-GB"/>
+              </w:rPr>
+              <w:drawing>
+                <wp:inline distT="0" distB="0" distL="0" distR="0">
+                  <wp:extent cx="4679315" cy="1990567"/>
+                  <wp:effectExtent l="0" t="0" r="6985" b="0"/>
+                  <wp:docPr id="30" name="Imagen 30" descr="C:\Users\josem\AAAAAA_jmtc7\studies\.U.A\anyo4\Cuatrimestre 1\robotsMoviles\p2_rm\multimedia\gazebo_map.PNG"/>
+                  <wp:cNvGraphicFramePr>
+                    <a:graphicFrameLocks xmlns:a="http://schemas.openxmlformats.org/drawingml/2006/main" noChangeAspect="1"/>
+                  </wp:cNvGraphicFramePr>
+                  <a:graphic xmlns:a="http://schemas.openxmlformats.org/drawingml/2006/main">
+                    <a:graphicData uri="http://schemas.openxmlformats.org/drawingml/2006/picture">
+                      <pic:pic xmlns:pic="http://schemas.openxmlformats.org/drawingml/2006/picture">
+                        <pic:nvPicPr>
+                          <pic:cNvPr id="0" name="Picture 13" descr="C:\Users\josem\AAAAAA_jmtc7\studies\.U.A\anyo4\Cuatrimestre 1\robotsMoviles\p2_rm\multimedia\gazebo_map.PNG"/>
+                          <pic:cNvPicPr>
+                            <a:picLocks noChangeAspect="1" noChangeArrowheads="1"/>
+                          </pic:cNvPicPr>
+                        </pic:nvPicPr>
+                        <pic:blipFill rotWithShape="1">
+                          <a:blip r:embed="rId10">
+                            <a:extLst>
+                              <a:ext uri="{28A0092B-C50C-407E-A947-70E740481C1C}">
+                                <a14:useLocalDpi xmlns:a14="http://schemas.microsoft.com/office/drawing/2010/main" val="0"/>
+                              </a:ext>
+                            </a:extLst>
+                          </a:blip>
+                          <a:srcRect t="11157" b="13627"/>
+                          <a:stretch/>
+                        </pic:blipFill>
+                        <pic:spPr bwMode="auto">
+                          <a:xfrm>
+                            <a:off x="0" y="0"/>
+                            <a:ext cx="4680000" cy="1990858"/>
+                          </a:xfrm>
+                          <a:prstGeom prst="rect">
+                            <a:avLst/>
+                          </a:prstGeom>
+                          <a:noFill/>
+                          <a:ln>
+                            <a:noFill/>
+                          </a:ln>
+                          <a:extLst>
+                            <a:ext uri="{53640926-AAD7-44D8-BBD7-CCE9431645EC}">
+                              <a14:shadowObscured xmlns:a14="http://schemas.microsoft.com/office/drawing/2010/main"/>
+                            </a:ext>
+                          </a:extLst>
+                        </pic:spPr>
+                      </pic:pic>
+                    </a:graphicData>
+                  </a:graphic>
+                </wp:inline>
+              </w:drawing>
+            </w:r>
+          </w:p>
+        </w:tc>
+      </w:tr>
+      <w:tr>
+        <w:tc>
+          <w:tcPr>
+            <w:tcW w:w="9736" w:type="dxa"/>
+            <w:vAlign w:val="center"/>
+          </w:tcPr>
+          <w:p>
+            <w:pPr>
+              <w:tabs>
+                <w:tab w:val="left" w:pos="8505"/>
+              </w:tabs>
+              <w:jc w:val="center"/>
+              <w:rPr>
+                <w:rFonts w:ascii="Arial" w:hAnsi="Arial" w:cs="Arial"/>
+                <w:sz w:val="24"/>
+                <w:szCs w:val="24"/>
+                <w:lang w:val="es-ES"/>
+              </w:rPr>
+            </w:pPr>
+            <w:r>
+              <w:rPr>
+                <w:rFonts w:ascii="Arial" w:hAnsi="Arial" w:cs="Arial"/>
+                <w:sz w:val="24"/>
+                <w:szCs w:val="24"/>
+                <w:lang w:val="es-ES"/>
+              </w:rPr>
+              <w:t>Mapa (proyección) 2D del entorno</w:t>
+            </w:r>
+          </w:p>
+        </w:tc>
+      </w:tr>
+    </w:tbl>
     <w:p>
       <w:pPr>
         <w:tabs>
@@ -2295,7 +2536,7 @@
         <w:jc w:val="both"/>
         <w:rPr>
           <w:rFonts w:ascii="Arial" w:hAnsi="Arial" w:cs="Arial"/>
-          <w:sz w:val="28"/>
+          <w:sz w:val="24"/>
           <w:szCs w:val="24"/>
           <w:lang w:val="es-ES"/>
         </w:rPr>
@@ -2309,6 +2550,63 @@
         <w:jc w:val="both"/>
         <w:rPr>
           <w:rFonts w:ascii="Arial" w:hAnsi="Arial" w:cs="Arial"/>
+          <w:sz w:val="24"/>
+          <w:szCs w:val="24"/>
+          <w:lang w:val="es-ES"/>
+        </w:rPr>
+      </w:pPr>
+      <w:r>
+        <w:rPr>
+          <w:rFonts w:ascii="Arial" w:hAnsi="Arial" w:cs="Arial"/>
+          <w:sz w:val="24"/>
+          <w:szCs w:val="24"/>
+          <w:lang w:val="es-ES"/>
+        </w:rPr>
+        <w:t xml:space="preserve">El </w:t>
+      </w:r>
+      <w:r>
+        <w:rPr>
+          <w:rFonts w:ascii="Arial" w:hAnsi="Arial" w:cs="Arial"/>
+          <w:b/>
+          <w:bCs/>
+          <w:sz w:val="24"/>
+          <w:szCs w:val="24"/>
+          <w:lang w:val="es-ES"/>
+        </w:rPr>
+        <w:t>mapa</w:t>
+      </w:r>
+      <w:r>
+        <w:rPr>
+          <w:rFonts w:ascii="Arial" w:hAnsi="Arial" w:cs="Arial"/>
+          <w:sz w:val="24"/>
+          <w:szCs w:val="24"/>
+          <w:lang w:val="es-ES"/>
+        </w:rPr>
+        <w:t xml:space="preserve"> que contará con un pasillo en L con una puerta que accedía a una sala grande donde estarán las mesas a un lado y unas ventanas donde el robot entregará los objetos en el lado opuesto</w:t>
+      </w:r>
+    </w:p>
+    <w:p>
+      <w:pPr>
+        <w:tabs>
+          <w:tab w:val="left" w:pos="8505"/>
+        </w:tabs>
+        <w:jc w:val="both"/>
+        <w:rPr>
+          <w:rFonts w:ascii="Arial" w:hAnsi="Arial" w:cs="Arial"/>
+          <w:sz w:val="28"/>
+          <w:szCs w:val="24"/>
+          <w:lang w:val="es-ES"/>
+        </w:rPr>
+      </w:pPr>
+    </w:p>
+    <w:p>
+      <w:pPr>
+        <w:tabs>
+          <w:tab w:val="left" w:pos="8505"/>
+        </w:tabs>
+        <w:jc w:val="both"/>
+        <w:rPr>
+          <w:rFonts w:ascii="Arial" w:hAnsi="Arial" w:cs="Arial"/>
           <w:sz w:val="28"/>
           <w:szCs w:val="24"/>
           <w:lang w:val="es-ES"/>
@@ -2557,6 +2855,14 @@
         <w:tblStyle w:val="Tablaconcuadrcula"/>
         <w:tblW w:w="0" w:type="auto"/>
         <w:jc w:val="center"/>
+        <w:tblBorders>
+          <w:top w:val="none" w:sz="0" w:space="0" w:color="auto"/>
+          <w:left w:val="none" w:sz="0" w:space="0" w:color="auto"/>
+          <w:bottom w:val="none" w:sz="0" w:space="0" w:color="auto"/>
+          <w:right w:val="none" w:sz="0" w:space="0" w:color="auto"/>
+          <w:insideH w:val="none" w:sz="0" w:space="0" w:color="auto"/>
+          <w:insideV w:val="none" w:sz="0" w:space="0" w:color="auto"/>
+        </w:tblBorders>
         <w:tblLook w:val="04A0" w:firstRow="1" w:lastRow="0" w:firstColumn="1" w:lastColumn="0" w:noHBand="0" w:noVBand="1"/>
       </w:tblPr>
       <w:tblGrid>
@@ -2585,56 +2891,61 @@
               <w:rPr>
                 <w:rFonts w:ascii="Arial" w:hAnsi="Arial" w:cs="Arial"/>
                 <w:b/>
+                <w:noProof/>
                 <w:color w:val="FF0000"/>
                 <w:sz w:val="24"/>
                 <w:szCs w:val="24"/>
-                <w:lang w:val="es-ES"/>
+                <w:lang w:eastAsia="en-GB"/>
               </w:rPr>
-              <w:t xml:space="preserve">[IMAGEN DE </w:t>
-            </w:r>
-            <w:r>
-              <w:rPr>
-                <w:rFonts w:ascii="Arial" w:hAnsi="Arial" w:cs="Arial"/>
-                <w:b/>
-                <w:color w:val="FF0000"/>
-                <w:sz w:val="24"/>
-                <w:szCs w:val="24"/>
-                <w:lang w:val="es-ES"/>
-              </w:rPr>
-              <w:t>GRUPOS DE MESAS</w:t>
-            </w:r>
-            <w:r>
-              <w:rPr>
-                <w:rFonts w:ascii="Arial" w:hAnsi="Arial" w:cs="Arial"/>
-                <w:b/>
-                <w:color w:val="FF0000"/>
-                <w:sz w:val="24"/>
-                <w:szCs w:val="24"/>
-                <w:lang w:val="es-ES"/>
-              </w:rPr>
-              <w:t xml:space="preserve"> </w:t>
-            </w:r>
-            <w:r>
-              <w:rPr>
-                <w:rFonts w:ascii="Arial" w:hAnsi="Arial" w:cs="Arial"/>
-                <w:b/>
-                <w:color w:val="FF0000"/>
-                <w:sz w:val="24"/>
-                <w:szCs w:val="24"/>
-                <w:lang w:val="es-ES"/>
-              </w:rPr>
-              <w:t>IDENTIFICADOS</w:t>
-            </w:r>
-            <w:r>
-              <w:rPr>
-                <w:rFonts w:ascii="Arial" w:hAnsi="Arial" w:cs="Arial"/>
-                <w:b/>
-                <w:color w:val="FF0000"/>
-                <w:sz w:val="24"/>
-                <w:szCs w:val="24"/>
-                <w:lang w:val="es-ES"/>
-              </w:rPr>
-              <w:t>]</w:t>
+              <w:lastRenderedPageBreak/>
+              <w:drawing>
+                <wp:inline distT="0" distB="0" distL="0" distR="0">
+                  <wp:extent cx="5400000" cy="2530141"/>
+                  <wp:effectExtent l="0" t="0" r="0" b="3810"/>
+                  <wp:docPr id="29" name="Imagen 29" descr="C:\Users\josem\AAAAAA_jmtc7\studies\.U.A\anyo4\Cuatrimestre 1\robotsMoviles\p2_rm\multimedia\gazebo_top.PNG"/>
+                  <wp:cNvGraphicFramePr>
+                    <a:graphicFrameLocks xmlns:a="http://schemas.openxmlformats.org/drawingml/2006/main" noChangeAspect="1"/>
+                  </wp:cNvGraphicFramePr>
+                  <a:graphic xmlns:a="http://schemas.openxmlformats.org/drawingml/2006/main">
+                    <a:graphicData uri="http://schemas.openxmlformats.org/drawingml/2006/picture">
+                      <pic:pic xmlns:pic="http://schemas.openxmlformats.org/drawingml/2006/picture">
+                        <pic:nvPicPr>
+                          <pic:cNvPr id="0" name="Picture 12" descr="C:\Users\josem\AAAAAA_jmtc7\studies\.U.A\anyo4\Cuatrimestre 1\robotsMoviles\p2_rm\multimedia\gazebo_top.PNG"/>
+                          <pic:cNvPicPr>
+                            <a:picLocks noChangeAspect="1" noChangeArrowheads="1"/>
+                          </pic:cNvPicPr>
+                        </pic:nvPicPr>
+                        <pic:blipFill>
+                          <a:blip r:embed="rId11">
+                            <a:extLst>
+                              <a:ext uri="{28A0092B-C50C-407E-A947-70E740481C1C}">
+                                <a14:useLocalDpi xmlns:a14="http://schemas.microsoft.com/office/drawing/2010/main" val="0"/>
+                              </a:ext>
+                            </a:extLst>
+                          </a:blip>
+                          <a:srcRect/>
+                          <a:stretch>
+                            <a:fillRect/>
+                          </a:stretch>
+                        </pic:blipFill>
+                        <pic:spPr bwMode="auto">
+                          <a:xfrm>
+                            <a:off x="0" y="0"/>
+                            <a:ext cx="5400000" cy="2530141"/>
+                          </a:xfrm>
+                          <a:prstGeom prst="rect">
+                            <a:avLst/>
+                          </a:prstGeom>
+                          <a:noFill/>
+                          <a:ln>
+                            <a:noFill/>
+                          </a:ln>
+                        </pic:spPr>
+                      </pic:pic>
+                    </a:graphicData>
+                  </a:graphic>
+                </wp:inline>
+              </w:drawing>
             </w:r>
           </w:p>
         </w:tc>
@@ -2814,6 +3125,14 @@
         <w:tblStyle w:val="Tablaconcuadrcula"/>
         <w:tblW w:w="0" w:type="auto"/>
         <w:jc w:val="center"/>
+        <w:tblBorders>
+          <w:top w:val="none" w:sz="0" w:space="0" w:color="auto"/>
+          <w:left w:val="none" w:sz="0" w:space="0" w:color="auto"/>
+          <w:bottom w:val="none" w:sz="0" w:space="0" w:color="auto"/>
+          <w:right w:val="none" w:sz="0" w:space="0" w:color="auto"/>
+          <w:insideH w:val="none" w:sz="0" w:space="0" w:color="auto"/>
+          <w:insideV w:val="none" w:sz="0" w:space="0" w:color="auto"/>
+        </w:tblBorders>
         <w:tblLook w:val="04A0" w:firstRow="1" w:lastRow="0" w:firstColumn="1" w:lastColumn="0" w:noHBand="0" w:noVBand="1"/>
       </w:tblPr>
       <w:tblGrid>
@@ -2841,13 +3160,416 @@
             <w:r>
               <w:rPr>
                 <w:rFonts w:ascii="Arial" w:hAnsi="Arial" w:cs="Arial"/>
-                <w:b/>
-                <w:color w:val="FF0000"/>
+                <w:noProof/>
                 <w:sz w:val="24"/>
                 <w:szCs w:val="24"/>
                 <w:lang w:val="es-ES"/>
               </w:rPr>
-              <w:t>[IMAGEN DE VENTANAS NUMERADAS]</w:t>
+              <mc:AlternateContent>
+                <mc:Choice Requires="wps">
+                  <w:drawing>
+                    <wp:anchor distT="45720" distB="45720" distL="114300" distR="114300" simplePos="0" relativeHeight="251688960" behindDoc="0" locked="0" layoutInCell="1" allowOverlap="1">
+                      <wp:simplePos x="0" y="0"/>
+                      <wp:positionH relativeFrom="column">
+                        <wp:posOffset>2235835</wp:posOffset>
+                      </wp:positionH>
+                      <wp:positionV relativeFrom="paragraph">
+                        <wp:posOffset>226060</wp:posOffset>
+                      </wp:positionV>
+                      <wp:extent cx="2360930" cy="1404620"/>
+                      <wp:effectExtent l="0" t="323850" r="0" b="334645"/>
+                      <wp:wrapNone/>
+                      <wp:docPr id="28" name="Cuadro de texto 2"/>
+                      <wp:cNvGraphicFramePr>
+                        <a:graphicFrameLocks xmlns:a="http://schemas.openxmlformats.org/drawingml/2006/main"/>
+                      </wp:cNvGraphicFramePr>
+                      <a:graphic xmlns:a="http://schemas.openxmlformats.org/drawingml/2006/main">
+                        <a:graphicData uri="http://schemas.microsoft.com/office/word/2010/wordprocessingShape">
+                          <wps:wsp>
+                            <wps:cNvSpPr txBox="1">
+                              <a:spLocks noChangeArrowheads="1"/>
+                            </wps:cNvSpPr>
+                            <wps:spPr bwMode="auto">
+                              <a:xfrm rot="1145509">
+                                <a:off x="0" y="0"/>
+                                <a:ext cx="2360930" cy="1404620"/>
+                              </a:xfrm>
+                              <a:prstGeom prst="rect">
+                                <a:avLst/>
+                              </a:prstGeom>
+                              <a:noFill/>
+                              <a:ln w="9525">
+                                <a:noFill/>
+                                <a:miter lim="800000"/>
+                                <a:headEnd/>
+                                <a:tailEnd/>
+                              </a:ln>
+                            </wps:spPr>
+                            <wps:txbx>
+                              <w:txbxContent>
+                                <w:p>
+                                  <w:pPr>
+                                    <w:rPr>
+                                      <w:color w:val="5B9BD5" w:themeColor="accent1"/>
+                                      <w:sz w:val="56"/>
+                                      <w:lang w:val="es-ES"/>
+                                      <w14:shadow w14:blurRad="38100" w14:dist="25400" w14:dir="5400000" w14:sx="100000" w14:sy="100000" w14:kx="0" w14:ky="0" w14:algn="ctr">
+                                        <w14:srgbClr w14:val="6E747A">
+                                          <w14:alpha w14:val="57000"/>
+                                        </w14:srgbClr>
+                                      </w14:shadow>
+                                      <w14:textOutline w14:w="0" w14:cap="flat" w14:cmpd="sng" w14:algn="ctr">
+                                        <w14:noFill/>
+                                        <w14:prstDash w14:val="solid"/>
+                                        <w14:round/>
+                                      </w14:textOutline>
+                                    </w:rPr>
+                                  </w:pPr>
+                                  <w:r>
+                                    <w:rPr>
+                                      <w:color w:val="5B9BD5" w:themeColor="accent1"/>
+                                      <w:sz w:val="56"/>
+                                      <w14:shadow w14:blurRad="38100" w14:dist="25400" w14:dir="5400000" w14:sx="100000" w14:sy="100000" w14:kx="0" w14:ky="0" w14:algn="ctr">
+                                        <w14:srgbClr w14:val="6E747A">
+                                          <w14:alpha w14:val="57000"/>
+                                        </w14:srgbClr>
+                                      </w14:shadow>
+                                      <w14:textOutline w14:w="0" w14:cap="flat" w14:cmpd="sng" w14:algn="ctr">
+                                        <w14:noFill/>
+                                        <w14:prstDash w14:val="solid"/>
+                                        <w14:round/>
+                                      </w14:textOutline>
+                                    </w:rPr>
+                                    <w:t>3</w:t>
+                                  </w:r>
+                                  <w:r>
+                                    <w:rPr>
+                                      <w:color w:val="5B9BD5" w:themeColor="accent1"/>
+                                      <w:sz w:val="56"/>
+                                      <w14:shadow w14:blurRad="38100" w14:dist="25400" w14:dir="5400000" w14:sx="100000" w14:sy="100000" w14:kx="0" w14:ky="0" w14:algn="ctr">
+                                        <w14:srgbClr w14:val="6E747A">
+                                          <w14:alpha w14:val="57000"/>
+                                        </w14:srgbClr>
+                                      </w14:shadow>
+                                      <w14:textOutline w14:w="0" w14:cap="flat" w14:cmpd="sng" w14:algn="ctr">
+                                        <w14:noFill/>
+                                        <w14:prstDash w14:val="solid"/>
+                                        <w14:round/>
+                                      </w14:textOutline>
+                                    </w:rPr>
+                                    <w:t xml:space="preserve">     </w:t>
+                                  </w:r>
+                                  <w:r>
+                                    <w:rPr>
+                                      <w:color w:val="5B9BD5" w:themeColor="accent1"/>
+                                      <w:sz w:val="56"/>
+                                      <w14:shadow w14:blurRad="38100" w14:dist="25400" w14:dir="5400000" w14:sx="100000" w14:sy="100000" w14:kx="0" w14:ky="0" w14:algn="ctr">
+                                        <w14:srgbClr w14:val="6E747A">
+                                          <w14:alpha w14:val="57000"/>
+                                        </w14:srgbClr>
+                                      </w14:shadow>
+                                      <w14:textOutline w14:w="0" w14:cap="flat" w14:cmpd="sng" w14:algn="ctr">
+                                        <w14:noFill/>
+                                        <w14:prstDash w14:val="solid"/>
+                                        <w14:round/>
+                                      </w14:textOutline>
+                                    </w:rPr>
+                                    <w:t xml:space="preserve"> </w:t>
+                                  </w:r>
+                                  <w:r>
+                                    <w:rPr>
+                                      <w:color w:val="5B9BD5" w:themeColor="accent1"/>
+                                      <w:sz w:val="56"/>
+                                      <w14:shadow w14:blurRad="38100" w14:dist="25400" w14:dir="5400000" w14:sx="100000" w14:sy="100000" w14:kx="0" w14:ky="0" w14:algn="ctr">
+                                        <w14:srgbClr w14:val="6E747A">
+                                          <w14:alpha w14:val="57000"/>
+                                        </w14:srgbClr>
+                                      </w14:shadow>
+                                      <w14:textOutline w14:w="0" w14:cap="flat" w14:cmpd="sng" w14:algn="ctr">
+                                        <w14:noFill/>
+                                        <w14:prstDash w14:val="solid"/>
+                                        <w14:round/>
+                                      </w14:textOutline>
+                                    </w:rPr>
+                                    <w:t xml:space="preserve"> </w:t>
+                                  </w:r>
+                                  <w:r>
+                                    <w:rPr>
+                                      <w:color w:val="5B9BD5" w:themeColor="accent1"/>
+                                      <w:sz w:val="56"/>
+                                      <w14:shadow w14:blurRad="38100" w14:dist="25400" w14:dir="5400000" w14:sx="100000" w14:sy="100000" w14:kx="0" w14:ky="0" w14:algn="ctr">
+                                        <w14:srgbClr w14:val="6E747A">
+                                          <w14:alpha w14:val="57000"/>
+                                        </w14:srgbClr>
+                                      </w14:shadow>
+                                      <w14:textOutline w14:w="0" w14:cap="flat" w14:cmpd="sng" w14:algn="ctr">
+                                        <w14:noFill/>
+                                        <w14:prstDash w14:val="solid"/>
+                                        <w14:round/>
+                                      </w14:textOutline>
+                                    </w:rPr>
+                                    <w:t>2</w:t>
+                                  </w:r>
+                                  <w:r>
+                                    <w:rPr>
+                                      <w:color w:val="5B9BD5" w:themeColor="accent1"/>
+                                      <w:sz w:val="56"/>
+                                      <w14:shadow w14:blurRad="38100" w14:dist="25400" w14:dir="5400000" w14:sx="100000" w14:sy="100000" w14:kx="0" w14:ky="0" w14:algn="ctr">
+                                        <w14:srgbClr w14:val="6E747A">
+                                          <w14:alpha w14:val="57000"/>
+                                        </w14:srgbClr>
+                                      </w14:shadow>
+                                      <w14:textOutline w14:w="0" w14:cap="flat" w14:cmpd="sng" w14:algn="ctr">
+                                        <w14:noFill/>
+                                        <w14:prstDash w14:val="solid"/>
+                                        <w14:round/>
+                                      </w14:textOutline>
+                                    </w:rPr>
+                                    <w:t xml:space="preserve">        </w:t>
+                                  </w:r>
+                                  <w:r>
+                                    <w:rPr>
+                                      <w:color w:val="5B9BD5" w:themeColor="accent1"/>
+                                      <w:sz w:val="56"/>
+                                      <w14:shadow w14:blurRad="38100" w14:dist="25400" w14:dir="5400000" w14:sx="100000" w14:sy="100000" w14:kx="0" w14:ky="0" w14:algn="ctr">
+                                        <w14:srgbClr w14:val="6E747A">
+                                          <w14:alpha w14:val="57000"/>
+                                        </w14:srgbClr>
+                                      </w14:shadow>
+                                      <w14:textOutline w14:w="0" w14:cap="flat" w14:cmpd="sng" w14:algn="ctr">
+                                        <w14:noFill/>
+                                        <w14:prstDash w14:val="solid"/>
+                                        <w14:round/>
+                                      </w14:textOutline>
+                                    </w:rPr>
+                                    <w:t xml:space="preserve"> 1</w:t>
+                                  </w:r>
+                                </w:p>
+                              </w:txbxContent>
+                            </wps:txbx>
+                            <wps:bodyPr rot="0" vert="horz" wrap="square" lIns="91440" tIns="45720" rIns="91440" bIns="45720" anchor="t" anchorCtr="0">
+                              <a:spAutoFit/>
+                            </wps:bodyPr>
+                          </wps:wsp>
+                        </a:graphicData>
+                      </a:graphic>
+                      <wp14:sizeRelH relativeFrom="margin">
+                        <wp14:pctWidth>0</wp14:pctWidth>
+                      </wp14:sizeRelH>
+                      <wp14:sizeRelV relativeFrom="margin">
+                        <wp14:pctHeight>0</wp14:pctHeight>
+                      </wp14:sizeRelV>
+                    </wp:anchor>
+                  </w:drawing>
+                </mc:Choice>
+                <mc:Fallback>
+                  <w:pict>
+                    <v:shape id="_x0000_s1029" type="#_x0000_t202" style="position:absolute;left:0;text-align:left;margin-left:176.05pt;margin-top:17.8pt;width:185.9pt;height:110.6pt;rotation:1251201fd;z-index:251688960;visibility:visible;mso-wrap-style:square;mso-width-percent:0;mso-height-percent:0;mso-wrap-distance-left:9pt;mso-wrap-distance-top:3.6pt;mso-wrap-distance-right:9pt;mso-wrap-distance-bottom:3.6pt;mso-position-horizontal:absolute;mso-position-horizontal-relative:text;mso-position-vertical:absolute;mso-position-vertical-relative:text;mso-width-percent:0;mso-height-percent:0;mso-width-relative:margin;mso-height-relative:margin;v-text-anchor:top" o:gfxdata="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" filled="f" stroked="f">
+                      <v:textbox style="mso-fit-shape-to-text:t">
+                        <w:txbxContent>
+                          <w:p>
+                            <w:pPr>
+                              <w:rPr>
+                                <w:color w:val="5B9BD5" w:themeColor="accent1"/>
+                                <w:sz w:val="56"/>
+                                <w:lang w:val="es-ES"/>
+                                <w14:shadow w14:blurRad="38100" w14:dist="25400" w14:dir="5400000" w14:sx="100000" w14:sy="100000" w14:kx="0" w14:ky="0" w14:algn="ctr">
+                                  <w14:srgbClr w14:val="6E747A">
+                                    <w14:alpha w14:val="57000"/>
+                                  </w14:srgbClr>
+                                </w14:shadow>
+                                <w14:textOutline w14:w="0" w14:cap="flat" w14:cmpd="sng" w14:algn="ctr">
+                                  <w14:noFill/>
+                                  <w14:prstDash w14:val="solid"/>
+                                  <w14:round/>
+                                </w14:textOutline>
+                              </w:rPr>
+                            </w:pPr>
+                            <w:r>
+                              <w:rPr>
+                                <w:color w:val="5B9BD5" w:themeColor="accent1"/>
+                                <w:sz w:val="56"/>
+                                <w14:shadow w14:blurRad="38100" w14:dist="25400" w14:dir="5400000" w14:sx="100000" w14:sy="100000" w14:kx="0" w14:ky="0" w14:algn="ctr">
+                                  <w14:srgbClr w14:val="6E747A">
+                                    <w14:alpha w14:val="57000"/>
+                                  </w14:srgbClr>
+                                </w14:shadow>
+                                <w14:textOutline w14:w="0" w14:cap="flat" w14:cmpd="sng" w14:algn="ctr">
+                                  <w14:noFill/>
+                                  <w14:prstDash w14:val="solid"/>
+                                  <w14:round/>
+                                </w14:textOutline>
+                              </w:rPr>
+                              <w:t>3</w:t>
+                            </w:r>
+                            <w:r>
+                              <w:rPr>
+                                <w:color w:val="5B9BD5" w:themeColor="accent1"/>
+                                <w:sz w:val="56"/>
+                                <w14:shadow w14:blurRad="38100" w14:dist="25400" w14:dir="5400000" w14:sx="100000" w14:sy="100000" w14:kx="0" w14:ky="0" w14:algn="ctr">
+                                  <w14:srgbClr w14:val="6E747A">
+                                    <w14:alpha w14:val="57000"/>
+                                  </w14:srgbClr>
+                                </w14:shadow>
+                                <w14:textOutline w14:w="0" w14:cap="flat" w14:cmpd="sng" w14:algn="ctr">
+                                  <w14:noFill/>
+                                  <w14:prstDash w14:val="solid"/>
+                                  <w14:round/>
+                                </w14:textOutline>
+                              </w:rPr>
+                              <w:t xml:space="preserve">     </w:t>
+                            </w:r>
+                            <w:r>
+                              <w:rPr>
+                                <w:color w:val="5B9BD5" w:themeColor="accent1"/>
+                                <w:sz w:val="56"/>
+                                <w14:shadow w14:blurRad="38100" w14:dist="25400" w14:dir="5400000" w14:sx="100000" w14:sy="100000" w14:kx="0" w14:ky="0" w14:algn="ctr">
+                                  <w14:srgbClr w14:val="6E747A">
+                                    <w14:alpha w14:val="57000"/>
+                                  </w14:srgbClr>
+                                </w14:shadow>
+                                <w14:textOutline w14:w="0" w14:cap="flat" w14:cmpd="sng" w14:algn="ctr">
+                                  <w14:noFill/>
+                                  <w14:prstDash w14:val="solid"/>
+                                  <w14:round/>
+                                </w14:textOutline>
+                              </w:rPr>
+                              <w:t xml:space="preserve"> </w:t>
+                            </w:r>
+                            <w:r>
+                              <w:rPr>
+                                <w:color w:val="5B9BD5" w:themeColor="accent1"/>
+                                <w:sz w:val="56"/>
+                                <w14:shadow w14:blurRad="38100" w14:dist="25400" w14:dir="5400000" w14:sx="100000" w14:sy="100000" w14:kx="0" w14:ky="0" w14:algn="ctr">
+                                  <w14:srgbClr w14:val="6E747A">
+                                    <w14:alpha w14:val="57000"/>
+                                  </w14:srgbClr>
+                                </w14:shadow>
+                                <w14:textOutline w14:w="0" w14:cap="flat" w14:cmpd="sng" w14:algn="ctr">
+                                  <w14:noFill/>
+                                  <w14:prstDash w14:val="solid"/>
+                                  <w14:round/>
+                                </w14:textOutline>
+                              </w:rPr>
+                              <w:t xml:space="preserve"> </w:t>
+                            </w:r>
+                            <w:r>
+                              <w:rPr>
+                                <w:color w:val="5B9BD5" w:themeColor="accent1"/>
+                                <w:sz w:val="56"/>
+                                <w14:shadow w14:blurRad="38100" w14:dist="25400" w14:dir="5400000" w14:sx="100000" w14:sy="100000" w14:kx="0" w14:ky="0" w14:algn="ctr">
+                                  <w14:srgbClr w14:val="6E747A">
+                                    <w14:alpha w14:val="57000"/>
+                                  </w14:srgbClr>
+                                </w14:shadow>
+                                <w14:textOutline w14:w="0" w14:cap="flat" w14:cmpd="sng" w14:algn="ctr">
+                                  <w14:noFill/>
+                                  <w14:prstDash w14:val="solid"/>
+                                  <w14:round/>
+                                </w14:textOutline>
+                              </w:rPr>
+                              <w:t>2</w:t>
+                            </w:r>
+                            <w:r>
+                              <w:rPr>
+                                <w:color w:val="5B9BD5" w:themeColor="accent1"/>
+                                <w:sz w:val="56"/>
+                                <w14:shadow w14:blurRad="38100" w14:dist="25400" w14:dir="5400000" w14:sx="100000" w14:sy="100000" w14:kx="0" w14:ky="0" w14:algn="ctr">
+                                  <w14:srgbClr w14:val="6E747A">
+                                    <w14:alpha w14:val="57000"/>
+                                  </w14:srgbClr>
+                                </w14:shadow>
+                                <w14:textOutline w14:w="0" w14:cap="flat" w14:cmpd="sng" w14:algn="ctr">
+                                  <w14:noFill/>
+                                  <w14:prstDash w14:val="solid"/>
+                                  <w14:round/>
+                                </w14:textOutline>
+                              </w:rPr>
+                              <w:t xml:space="preserve">        </w:t>
+                            </w:r>
+                            <w:r>
+                              <w:rPr>
+                                <w:color w:val="5B9BD5" w:themeColor="accent1"/>
+                                <w:sz w:val="56"/>
+                                <w14:shadow w14:blurRad="38100" w14:dist="25400" w14:dir="5400000" w14:sx="100000" w14:sy="100000" w14:kx="0" w14:ky="0" w14:algn="ctr">
+                                  <w14:srgbClr w14:val="6E747A">
+                                    <w14:alpha w14:val="57000"/>
+                                  </w14:srgbClr>
+                                </w14:shadow>
+                                <w14:textOutline w14:w="0" w14:cap="flat" w14:cmpd="sng" w14:algn="ctr">
+                                  <w14:noFill/>
+                                  <w14:prstDash w14:val="solid"/>
+                                  <w14:round/>
+                                </w14:textOutline>
+                              </w:rPr>
+                              <w:t xml:space="preserve"> 1</w:t>
+                            </w:r>
+                          </w:p>
+                        </w:txbxContent>
+                      </v:textbox>
+                    </v:shape>
+                  </w:pict>
+                </mc:Fallback>
+              </mc:AlternateContent>
+            </w:r>
+            <w:r>
+              <w:rPr>
+                <w:rFonts w:ascii="Arial" w:hAnsi="Arial" w:cs="Arial"/>
+                <w:b/>
+                <w:noProof/>
+                <w:color w:val="FF0000"/>
+                <w:sz w:val="24"/>
+                <w:szCs w:val="24"/>
+                <w:lang w:eastAsia="en-GB"/>
+              </w:rPr>
+              <w:drawing>
+                <wp:inline distT="0" distB="0" distL="0" distR="0">
+                  <wp:extent cx="5400000" cy="2540581"/>
+                  <wp:effectExtent l="0" t="0" r="0" b="0"/>
+                  <wp:docPr id="27" name="Imagen 27" descr="C:\Users\josem\AAAAAA_jmtc7\studies\.U.A\anyo4\Cuatrimestre 1\robotsMoviles\p2_rm\multimedia\gazebo_ventanas.PNG"/>
+                  <wp:cNvGraphicFramePr>
+                    <a:graphicFrameLocks xmlns:a="http://schemas.openxmlformats.org/drawingml/2006/main" noChangeAspect="1"/>
+                  </wp:cNvGraphicFramePr>
+                  <a:graphic xmlns:a="http://schemas.openxmlformats.org/drawingml/2006/main">
+                    <a:graphicData uri="http://schemas.openxmlformats.org/drawingml/2006/picture">
+                      <pic:pic xmlns:pic="http://schemas.openxmlformats.org/drawingml/2006/picture">
+                        <pic:nvPicPr>
+                          <pic:cNvPr id="0" name="Picture 11" descr="C:\Users\josem\AAAAAA_jmtc7\studies\.U.A\anyo4\Cuatrimestre 1\robotsMoviles\p2_rm\multimedia\gazebo_ventanas.PNG"/>
+                          <pic:cNvPicPr>
+                            <a:picLocks noChangeAspect="1" noChangeArrowheads="1"/>
+                          </pic:cNvPicPr>
+                        </pic:nvPicPr>
+                        <pic:blipFill>
+                          <a:blip r:embed="rId12">
+                            <a:extLst>
+                              <a:ext uri="{28A0092B-C50C-407E-A947-70E740481C1C}">
+                                <a14:useLocalDpi xmlns:a14="http://schemas.microsoft.com/office/drawing/2010/main" val="0"/>
+                              </a:ext>
+                            </a:extLst>
+                          </a:blip>
+                          <a:srcRect/>
+                          <a:stretch>
+                            <a:fillRect/>
+                          </a:stretch>
+                        </pic:blipFill>
+                        <pic:spPr bwMode="auto">
+                          <a:xfrm>
+                            <a:off x="0" y="0"/>
+                            <a:ext cx="5400000" cy="2540581"/>
+                          </a:xfrm>
+                          <a:prstGeom prst="rect">
+                            <a:avLst/>
+                          </a:prstGeom>
+                          <a:noFill/>
+                          <a:ln>
+                            <a:noFill/>
+                          </a:ln>
+                        </pic:spPr>
+                      </pic:pic>
+                    </a:graphicData>
+                  </a:graphic>
+                </wp:inline>
+              </w:drawing>
             </w:r>
           </w:p>
         </w:tc>
@@ -2897,7 +3619,25 @@
                 <w:szCs w:val="24"/>
                 <w:lang w:val="es-ES"/>
               </w:rPr>
-              <w:t xml:space="preserve"> (entrega de objetos pequeños (ventana izquierda), medianos (central) y grandes (derecha))</w:t>
+              <w:t xml:space="preserve"> (entrega de objetos pequeños</w:t>
+            </w:r>
+            <w:r>
+              <w:rPr>
+                <w:rFonts w:ascii="Arial" w:hAnsi="Arial" w:cs="Arial"/>
+                <w:sz w:val="24"/>
+                <w:szCs w:val="24"/>
+                <w:lang w:val="es-ES"/>
+              </w:rPr>
+              <w:t xml:space="preserve"> (1), medianos (2) y grandes (3)</w:t>
+            </w:r>
+            <w:r>
+              <w:rPr>
+                <w:rFonts w:ascii="Arial" w:hAnsi="Arial" w:cs="Arial"/>
+                <w:sz w:val="24"/>
+                <w:szCs w:val="24"/>
+                <w:lang w:val="es-ES"/>
+              </w:rPr>
+              <w:t>)</w:t>
             </w:r>
           </w:p>
         </w:tc>
@@ -3129,7 +3869,7 @@
                   <wp:cNvGraphicFramePr/>
                   <a:graphic xmlns:a="http://schemas.openxmlformats.org/drawingml/2006/main">
                     <a:graphicData uri="http://schemas.openxmlformats.org/drawingml/2006/diagram">
-                      <dgm:relIds xmlns:dgm="http://schemas.openxmlformats.org/drawingml/2006/diagram" xmlns:r="http://schemas.openxmlformats.org/officeDocument/2006/relationships" r:dm="rId10" r:lo="rId11" r:qs="rId12" r:cs="rId13"/>
+                      <dgm:relIds xmlns:dgm="http://schemas.openxmlformats.org/drawingml/2006/diagram" xmlns:r="http://schemas.openxmlformats.org/officeDocument/2006/relationships" r:dm="rId13" r:lo="rId14" r:qs="rId15" r:cs="rId16"/>
                     </a:graphicData>
                   </a:graphic>
                 </wp:inline>
@@ -3498,42 +4238,171 @@
       <w:r>
         <w:rPr>
           <w:rFonts w:ascii="Arial" w:hAnsi="Arial" w:cs="Arial"/>
+          <w:sz w:val="24"/>
+          <w:szCs w:val="24"/>
+          <w:lang w:val="es-ES"/>
+        </w:rPr>
+        <w:t>goals</w:t>
+      </w:r>
+      <w:proofErr w:type="spellEnd"/>
+      <w:r>
+        <w:rPr>
+          <w:rFonts w:ascii="Arial" w:hAnsi="Arial" w:cs="Arial"/>
+          <w:sz w:val="24"/>
+          <w:szCs w:val="24"/>
+          <w:lang w:val="es-ES"/>
+        </w:rPr>
+        <w:t xml:space="preserve"> la llevamos a cabo medi</w:t>
+      </w:r>
+      <w:r>
+        <w:rPr>
+          <w:rFonts w:ascii="Arial" w:hAnsi="Arial" w:cs="Arial"/>
+          <w:sz w:val="24"/>
+          <w:szCs w:val="24"/>
+          <w:lang w:val="es-ES"/>
+        </w:rPr>
+        <w:t xml:space="preserve">ante la creación de un mensaje </w:t>
+      </w:r>
+      <w:proofErr w:type="spellStart"/>
+      <w:r>
+        <w:rPr>
+          <w:rFonts w:ascii="Arial" w:hAnsi="Arial" w:cs="Arial"/>
+          <w:b/>
           <w:i/>
           <w:sz w:val="24"/>
           <w:szCs w:val="24"/>
           <w:lang w:val="es-ES"/>
         </w:rPr>
-        <w:t>goals</w:t>
+        <w:t>move_base_</w:t>
+      </w:r>
+      <w:proofErr w:type="gramStart"/>
+      <w:r>
+        <w:rPr>
+          <w:rFonts w:ascii="Arial" w:hAnsi="Arial" w:cs="Arial"/>
+          <w:b/>
+          <w:i/>
+          <w:sz w:val="24"/>
+          <w:szCs w:val="24"/>
+          <w:lang w:val="es-ES"/>
+        </w:rPr>
+        <w:t>msgs</w:t>
       </w:r>
       <w:proofErr w:type="spellEnd"/>
       <w:r>
         <w:rPr>
           <w:rFonts w:ascii="Arial" w:hAnsi="Arial" w:cs="Arial"/>
-          <w:sz w:val="24"/>
-          <w:szCs w:val="24"/>
-          <w:lang w:val="es-ES"/>
-        </w:rPr>
-        <w:t xml:space="preserve"> la llevamos a cabo mediante la creación de un mensaje (</w:t>
-      </w:r>
-      <w:r>
-        <w:rPr>
-          <w:rFonts w:ascii="Arial" w:hAnsi="Arial" w:cs="Arial"/>
           <w:b/>
-          <w:color w:val="FF0000"/>
-          <w:sz w:val="24"/>
-          <w:szCs w:val="24"/>
-          <w:lang w:val="es-ES"/>
-        </w:rPr>
-        <w:t>TIPO DE MENSAJE Y FORMA DE PUBLICAR POSES</w:t>
-      </w:r>
-      <w:r>
-        <w:rPr>
-          <w:rFonts w:ascii="Arial" w:hAnsi="Arial" w:cs="Arial"/>
-          <w:sz w:val="24"/>
-          <w:szCs w:val="24"/>
-          <w:lang w:val="es-ES"/>
-        </w:rPr>
-        <w:t>)</w:t>
+          <w:i/>
+          <w:sz w:val="24"/>
+          <w:szCs w:val="24"/>
+          <w:lang w:val="es-ES"/>
+        </w:rPr>
+        <w:t>::</w:t>
+      </w:r>
+      <w:proofErr w:type="spellStart"/>
+      <w:proofErr w:type="gramEnd"/>
+      <w:r>
+        <w:rPr>
+          <w:rFonts w:ascii="Arial" w:hAnsi="Arial" w:cs="Arial"/>
+          <w:b/>
+          <w:i/>
+          <w:sz w:val="24"/>
+          <w:szCs w:val="24"/>
+          <w:lang w:val="es-ES"/>
+        </w:rPr>
+        <w:t>MoveBaseGoal</w:t>
+      </w:r>
+      <w:proofErr w:type="spellEnd"/>
+      <w:r>
+        <w:rPr>
+          <w:rFonts w:ascii="Arial" w:hAnsi="Arial" w:cs="Arial"/>
+          <w:sz w:val="24"/>
+          <w:szCs w:val="24"/>
+          <w:lang w:val="es-ES"/>
+        </w:rPr>
+        <w:t xml:space="preserve">, del cual (asumiendo una variable de este tipo llamada </w:t>
+      </w:r>
+      <w:proofErr w:type="spellStart"/>
+      <w:r>
+        <w:rPr>
+          <w:rFonts w:ascii="Arial" w:hAnsi="Arial" w:cs="Arial"/>
+          <w:i/>
+          <w:sz w:val="24"/>
+          <w:szCs w:val="24"/>
+          <w:lang w:val="es-ES"/>
+        </w:rPr>
+        <w:t>goal</w:t>
+      </w:r>
+      <w:proofErr w:type="spellEnd"/>
+      <w:r>
+        <w:rPr>
+          <w:rFonts w:ascii="Arial" w:hAnsi="Arial" w:cs="Arial"/>
+          <w:sz w:val="24"/>
+          <w:szCs w:val="24"/>
+          <w:lang w:val="es-ES"/>
+        </w:rPr>
+        <w:t xml:space="preserve">) nos interesa su componente </w:t>
+      </w:r>
+      <w:proofErr w:type="spellStart"/>
+      <w:r>
+        <w:rPr>
+          <w:rFonts w:ascii="Arial" w:hAnsi="Arial" w:cs="Arial"/>
+          <w:i/>
+          <w:sz w:val="24"/>
+          <w:szCs w:val="24"/>
+          <w:lang w:val="es-ES"/>
+        </w:rPr>
+        <w:t>goal.target_pose.pose</w:t>
+      </w:r>
+      <w:proofErr w:type="spellEnd"/>
+      <w:r>
+        <w:rPr>
+          <w:rFonts w:ascii="Arial" w:hAnsi="Arial" w:cs="Arial"/>
+          <w:sz w:val="24"/>
+          <w:szCs w:val="24"/>
+          <w:lang w:val="es-ES"/>
+        </w:rPr>
+        <w:t xml:space="preserve">, que contiene las dos componentes que definen la pose destino, es decir, la posición (X, Y </w:t>
+      </w:r>
+      <w:proofErr w:type="spellStart"/>
+      <w:r>
+        <w:rPr>
+          <w:rFonts w:ascii="Arial" w:hAnsi="Arial" w:cs="Arial"/>
+          <w:sz w:val="24"/>
+          <w:szCs w:val="24"/>
+          <w:lang w:val="es-ES"/>
+        </w:rPr>
+        <w:t>y</w:t>
+      </w:r>
+      <w:proofErr w:type="spellEnd"/>
+      <w:r>
+        <w:rPr>
+          <w:rFonts w:ascii="Arial" w:hAnsi="Arial" w:cs="Arial"/>
+          <w:sz w:val="24"/>
+          <w:szCs w:val="24"/>
+          <w:lang w:val="es-ES"/>
+        </w:rPr>
+        <w:t xml:space="preserve"> Z) y la orientación (X, Y, Z y W), esta última en </w:t>
+      </w:r>
+      <w:proofErr w:type="spellStart"/>
+      <w:r>
+        <w:rPr>
+          <w:rFonts w:ascii="Arial" w:hAnsi="Arial" w:cs="Arial"/>
+          <w:sz w:val="24"/>
+          <w:szCs w:val="24"/>
+          <w:lang w:val="es-ES"/>
+        </w:rPr>
+        <w:t>cuaternios</w:t>
+      </w:r>
+      <w:proofErr w:type="spellEnd"/>
+      <w:r>
+        <w:rPr>
+          <w:rFonts w:ascii="Arial" w:hAnsi="Arial" w:cs="Arial"/>
+          <w:sz w:val="24"/>
+          <w:szCs w:val="24"/>
+          <w:lang w:val="es-ES"/>
+        </w:rPr>
+        <w:t>.</w:t>
       </w:r>
     </w:p>
     <w:p>
@@ -3553,6 +4422,171 @@
           <w:szCs w:val="24"/>
           <w:lang w:val="es-ES"/>
         </w:rPr>
+        <w:t xml:space="preserve">Cabe destacar que para extraer las posiciones destino utilizamos la herramienta </w:t>
+      </w:r>
+      <w:proofErr w:type="spellStart"/>
+      <w:r>
+        <w:rPr>
+          <w:rFonts w:ascii="Arial" w:hAnsi="Arial" w:cs="Arial"/>
+          <w:i/>
+          <w:sz w:val="24"/>
+          <w:szCs w:val="24"/>
+          <w:lang w:val="es-ES"/>
+        </w:rPr>
+        <w:t>Publish</w:t>
+      </w:r>
+      <w:proofErr w:type="spellEnd"/>
+      <w:r>
+        <w:rPr>
+          <w:rFonts w:ascii="Arial" w:hAnsi="Arial" w:cs="Arial"/>
+          <w:i/>
+          <w:sz w:val="24"/>
+          <w:szCs w:val="24"/>
+          <w:lang w:val="es-ES"/>
+        </w:rPr>
+        <w:t xml:space="preserve"> </w:t>
+      </w:r>
+      <w:proofErr w:type="spellStart"/>
+      <w:r>
+        <w:rPr>
+          <w:rFonts w:ascii="Arial" w:hAnsi="Arial" w:cs="Arial"/>
+          <w:i/>
+          <w:sz w:val="24"/>
+          <w:szCs w:val="24"/>
+          <w:lang w:val="es-ES"/>
+        </w:rPr>
+        <w:t>point</w:t>
+      </w:r>
+      <w:proofErr w:type="spellEnd"/>
+      <w:r>
+        <w:rPr>
+          <w:rFonts w:ascii="Arial" w:hAnsi="Arial" w:cs="Arial"/>
+          <w:sz w:val="24"/>
+          <w:szCs w:val="24"/>
+          <w:lang w:val="es-ES"/>
+        </w:rPr>
+        <w:t xml:space="preserve"> de </w:t>
+      </w:r>
+      <w:proofErr w:type="spellStart"/>
+      <w:r>
+        <w:rPr>
+          <w:rFonts w:ascii="Arial" w:hAnsi="Arial" w:cs="Arial"/>
+          <w:sz w:val="24"/>
+          <w:szCs w:val="24"/>
+          <w:lang w:val="es-ES"/>
+        </w:rPr>
+        <w:t>RViz</w:t>
+      </w:r>
+      <w:proofErr w:type="spellEnd"/>
+      <w:r>
+        <w:rPr>
+          <w:rFonts w:ascii="Arial" w:hAnsi="Arial" w:cs="Arial"/>
+          <w:sz w:val="24"/>
+          <w:szCs w:val="24"/>
+          <w:lang w:val="es-ES"/>
+        </w:rPr>
+        <w:t xml:space="preserve">, que nos permitió establecerlas con enorme facilidad. Para los </w:t>
+      </w:r>
+      <w:proofErr w:type="spellStart"/>
+      <w:r>
+        <w:rPr>
+          <w:rFonts w:ascii="Arial" w:hAnsi="Arial" w:cs="Arial"/>
+          <w:sz w:val="24"/>
+          <w:szCs w:val="24"/>
+          <w:lang w:val="es-ES"/>
+        </w:rPr>
+        <w:t>cuaternios</w:t>
+      </w:r>
+      <w:proofErr w:type="spellEnd"/>
+      <w:r>
+        <w:rPr>
+          <w:rFonts w:ascii="Arial" w:hAnsi="Arial" w:cs="Arial"/>
+          <w:sz w:val="24"/>
+          <w:szCs w:val="24"/>
+          <w:lang w:val="es-ES"/>
+        </w:rPr>
+        <w:t xml:space="preserve">, a pesar de que, por la posición de los ejes intuíamos su valor ([0, 0, 0, 1] para las poses 0, 1 y 2 y [0, 0, 1, 0] para las 3, 4, 5 y 6), decidimos confirmarlo ejecutando un </w:t>
+      </w:r>
+      <w:proofErr w:type="spellStart"/>
+      <w:r>
+        <w:rPr>
+          <w:rFonts w:ascii="Arial" w:hAnsi="Arial" w:cs="Arial"/>
+          <w:i/>
+          <w:sz w:val="24"/>
+          <w:szCs w:val="24"/>
+          <w:lang w:val="es-ES"/>
+        </w:rPr>
+        <w:t>rostopic</w:t>
+      </w:r>
+      <w:proofErr w:type="spellEnd"/>
+      <w:r>
+        <w:rPr>
+          <w:rFonts w:ascii="Arial" w:hAnsi="Arial" w:cs="Arial"/>
+          <w:i/>
+          <w:sz w:val="24"/>
+          <w:szCs w:val="24"/>
+          <w:lang w:val="es-ES"/>
+        </w:rPr>
+        <w:t xml:space="preserve"> echo</w:t>
+      </w:r>
+      <w:r>
+        <w:rPr>
+          <w:rFonts w:ascii="Arial" w:hAnsi="Arial" w:cs="Arial"/>
+          <w:sz w:val="24"/>
+          <w:szCs w:val="24"/>
+          <w:lang w:val="es-ES"/>
+        </w:rPr>
+        <w:t xml:space="preserve"> sobre </w:t>
+      </w:r>
+      <w:r>
+        <w:rPr>
+          <w:rFonts w:ascii="Arial" w:hAnsi="Arial" w:cs="Arial"/>
+          <w:i/>
+          <w:sz w:val="24"/>
+          <w:szCs w:val="24"/>
+          <w:lang w:val="es-ES"/>
+        </w:rPr>
+        <w:t>/</w:t>
+      </w:r>
+      <w:proofErr w:type="spellStart"/>
+      <w:r>
+        <w:rPr>
+          <w:rFonts w:ascii="Arial" w:hAnsi="Arial" w:cs="Arial"/>
+          <w:i/>
+          <w:sz w:val="24"/>
+          <w:szCs w:val="24"/>
+          <w:lang w:val="es-ES"/>
+        </w:rPr>
+        <w:t>amcl_pose</w:t>
+      </w:r>
+      <w:proofErr w:type="spellEnd"/>
+      <w:r>
+        <w:rPr>
+          <w:rFonts w:ascii="Arial" w:hAnsi="Arial" w:cs="Arial"/>
+          <w:sz w:val="24"/>
+          <w:szCs w:val="24"/>
+          <w:lang w:val="es-ES"/>
+        </w:rPr>
+        <w:t>, pudiendo así asegurarnos de que estábamos en lo cierto.</w:t>
+      </w:r>
+    </w:p>
+    <w:p>
+      <w:pPr>
+        <w:jc w:val="both"/>
+        <w:rPr>
+          <w:rFonts w:ascii="Arial" w:hAnsi="Arial" w:cs="Arial"/>
+          <w:sz w:val="24"/>
+          <w:szCs w:val="24"/>
+          <w:lang w:val="es-ES"/>
+        </w:rPr>
+      </w:pPr>
+      <w:r>
+        <w:rPr>
+          <w:rFonts w:ascii="Arial" w:hAnsi="Arial" w:cs="Arial"/>
+          <w:sz w:val="24"/>
+          <w:szCs w:val="24"/>
+          <w:lang w:val="es-ES"/>
+        </w:rPr>
         <w:t>En el caso particular de la acción 7, el robot se orienta a 0 radianes</w:t>
       </w:r>
       <w:r>
@@ -3562,7 +4596,17 @@
           <w:szCs w:val="24"/>
           <w:lang w:val="es-ES"/>
         </w:rPr>
-        <w:t>, aumentando de 0.2 en 0.2 radianes (aproximadamente 1º) hasta alcanzar los π radianes (180º), momento en el que debería haber visualizado todas las cajas. Cada vez que avanza, lee el área que se percibe del color deseado y, en caso de ser mayor que la máxima percibida hasta el momento, se almacenan tanto el área como</w:t>
+        <w:t xml:space="preserve">, aumentando de 0.2 en 0.2 radianes (aproximadamente 1º) hasta alcanzar los π radianes (180º), momento en el que debería haber visualizado todas las cajas. Cada vez que avanza, lee el área que se percibe del color deseado y, en caso de ser mayor que la máxima percibida hasta el momento, se </w:t>
+      </w:r>
+      <w:r>
+        <w:rPr>
+          <w:rFonts w:ascii="Arial" w:hAnsi="Arial" w:cs="Arial"/>
+          <w:sz w:val="24"/>
+          <w:szCs w:val="24"/>
+          <w:lang w:val="es-ES"/>
+        </w:rPr>
+        <w:lastRenderedPageBreak/>
+        <w:t>almacenan tanto el área como</w:t>
       </w:r>
       <w:r>
         <w:rPr>
@@ -3582,6 +4626,219 @@
         </w:rPr>
         <w:t>. Al finalizar el escaneo, se vuelve a la orientación para la que se ha detectado una mayor área, simulando que se coge el objeto (NO se coge nada por simplificar la implementación).</w:t>
       </w:r>
+    </w:p>
+    <w:p>
+      <w:pPr>
+        <w:jc w:val="both"/>
+        <w:rPr>
+          <w:rFonts w:ascii="Arial" w:hAnsi="Arial" w:cs="Arial"/>
+          <w:sz w:val="24"/>
+          <w:szCs w:val="24"/>
+          <w:lang w:val="es-ES"/>
+        </w:rPr>
+      </w:pPr>
+      <w:r>
+        <w:rPr>
+          <w:rFonts w:ascii="Arial" w:hAnsi="Arial" w:cs="Arial"/>
+          <w:sz w:val="24"/>
+          <w:szCs w:val="24"/>
+          <w:lang w:val="es-ES"/>
+        </w:rPr>
+        <w:t xml:space="preserve">Este comportamiento nos resultó especialmente complejo de implementar, ya que nunca habíamos trabajado con </w:t>
+      </w:r>
+      <w:proofErr w:type="spellStart"/>
+      <w:proofErr w:type="gramStart"/>
+      <w:r>
+        <w:rPr>
+          <w:rFonts w:ascii="Arial" w:hAnsi="Arial" w:cs="Arial"/>
+          <w:sz w:val="24"/>
+          <w:szCs w:val="24"/>
+          <w:lang w:val="es-ES"/>
+        </w:rPr>
+        <w:t>cuaternios</w:t>
+      </w:r>
+      <w:proofErr w:type="spellEnd"/>
+      <w:proofErr w:type="gramEnd"/>
+      <w:r>
+        <w:rPr>
+          <w:rFonts w:ascii="Arial" w:hAnsi="Arial" w:cs="Arial"/>
+          <w:sz w:val="24"/>
+          <w:szCs w:val="24"/>
+          <w:lang w:val="es-ES"/>
+        </w:rPr>
+        <w:t xml:space="preserve"> pero, tras realizar pruebas e investigar en foros y </w:t>
+      </w:r>
+      <w:r>
+        <w:rPr>
+          <w:rFonts w:ascii="Arial" w:hAnsi="Arial" w:cs="Arial"/>
+          <w:i/>
+          <w:sz w:val="24"/>
+          <w:szCs w:val="24"/>
+          <w:lang w:val="es-ES"/>
+        </w:rPr>
+        <w:t>wikis</w:t>
+      </w:r>
+      <w:r>
+        <w:rPr>
+          <w:rFonts w:ascii="Arial" w:hAnsi="Arial" w:cs="Arial"/>
+          <w:sz w:val="24"/>
+          <w:szCs w:val="24"/>
+          <w:lang w:val="es-ES"/>
+        </w:rPr>
+        <w:t xml:space="preserve">, supimos que era necesario normalizarlos antes de enviarlos y que existen de dos tipos: TF y MSG. Mientras el primero sirve para procesarlo internamente en el nodo, el MSG se utiliza para publicarlo. Para crear todos los </w:t>
+      </w:r>
+      <w:proofErr w:type="spellStart"/>
+      <w:r>
+        <w:rPr>
+          <w:rFonts w:ascii="Arial" w:hAnsi="Arial" w:cs="Arial"/>
+          <w:sz w:val="24"/>
+          <w:szCs w:val="24"/>
+          <w:lang w:val="es-ES"/>
+        </w:rPr>
+        <w:t>cuaternios</w:t>
+      </w:r>
+      <w:proofErr w:type="spellEnd"/>
+      <w:r>
+        <w:rPr>
+          <w:rFonts w:ascii="Arial" w:hAnsi="Arial" w:cs="Arial"/>
+          <w:sz w:val="24"/>
+          <w:szCs w:val="24"/>
+          <w:lang w:val="es-ES"/>
+        </w:rPr>
+        <w:t xml:space="preserve"> intermedios entre las orientaciones entre -90º y 90º (-</w:t>
+      </w:r>
+      <w:r>
+        <w:rPr>
+          <w:rFonts w:ascii="Arial" w:hAnsi="Arial" w:cs="Arial"/>
+          <w:sz w:val="24"/>
+          <w:szCs w:val="24"/>
+          <w:lang w:val="es-ES"/>
+        </w:rPr>
+        <w:t>π/2 rad</w:t>
+      </w:r>
+      <w:r>
+        <w:rPr>
+          <w:rFonts w:ascii="Arial" w:hAnsi="Arial" w:cs="Arial"/>
+          <w:sz w:val="24"/>
+          <w:szCs w:val="24"/>
+          <w:lang w:val="es-ES"/>
+        </w:rPr>
+        <w:t xml:space="preserve"> y </w:t>
+      </w:r>
+      <w:r>
+        <w:rPr>
+          <w:rFonts w:ascii="Arial" w:hAnsi="Arial" w:cs="Arial"/>
+          <w:sz w:val="24"/>
+          <w:szCs w:val="24"/>
+          <w:lang w:val="es-ES"/>
+        </w:rPr>
+        <w:t>π/2 rad</w:t>
+      </w:r>
+      <w:r>
+        <w:rPr>
+          <w:rFonts w:ascii="Arial" w:hAnsi="Arial" w:cs="Arial"/>
+          <w:sz w:val="24"/>
+          <w:szCs w:val="24"/>
+          <w:lang w:val="es-ES"/>
+        </w:rPr>
+        <w:t>), nos valimos de una función de ROS que implementa dicha conversión (</w:t>
+      </w:r>
+      <w:proofErr w:type="spellStart"/>
+      <w:proofErr w:type="gramStart"/>
+      <w:r>
+        <w:rPr>
+          <w:rFonts w:ascii="Arial" w:hAnsi="Arial" w:cs="Arial"/>
+          <w:i/>
+          <w:sz w:val="24"/>
+          <w:szCs w:val="24"/>
+          <w:lang w:val="es-ES"/>
+        </w:rPr>
+        <w:t>setRPY</w:t>
+      </w:r>
+      <w:proofErr w:type="spellEnd"/>
+      <w:r>
+        <w:rPr>
+          <w:rFonts w:ascii="Arial" w:hAnsi="Arial" w:cs="Arial"/>
+          <w:i/>
+          <w:sz w:val="24"/>
+          <w:szCs w:val="24"/>
+          <w:lang w:val="es-ES"/>
+        </w:rPr>
+        <w:t>(</w:t>
+      </w:r>
+      <w:proofErr w:type="gramEnd"/>
+      <w:r>
+        <w:rPr>
+          <w:rFonts w:ascii="Arial" w:hAnsi="Arial" w:cs="Arial"/>
+          <w:i/>
+          <w:sz w:val="24"/>
+          <w:szCs w:val="24"/>
+          <w:lang w:val="es-ES"/>
+        </w:rPr>
+        <w:t>)</w:t>
+      </w:r>
+      <w:r>
+        <w:rPr>
+          <w:rFonts w:ascii="Arial" w:hAnsi="Arial" w:cs="Arial"/>
+          <w:sz w:val="24"/>
+          <w:szCs w:val="24"/>
+          <w:lang w:val="es-ES"/>
+        </w:rPr>
+        <w:t xml:space="preserve">). Para el paso de </w:t>
+      </w:r>
+      <w:proofErr w:type="spellStart"/>
+      <w:r>
+        <w:rPr>
+          <w:rFonts w:ascii="Arial" w:hAnsi="Arial" w:cs="Arial"/>
+          <w:sz w:val="24"/>
+          <w:szCs w:val="24"/>
+          <w:lang w:val="es-ES"/>
+        </w:rPr>
+        <w:t>cuaternios</w:t>
+      </w:r>
+      <w:proofErr w:type="spellEnd"/>
+      <w:r>
+        <w:rPr>
+          <w:rFonts w:ascii="Arial" w:hAnsi="Arial" w:cs="Arial"/>
+          <w:sz w:val="24"/>
+          <w:szCs w:val="24"/>
+          <w:lang w:val="es-ES"/>
+        </w:rPr>
+        <w:t xml:space="preserve"> TF a MSG utilizamos </w:t>
+      </w:r>
+      <w:proofErr w:type="gramStart"/>
+      <w:r>
+        <w:rPr>
+          <w:rFonts w:ascii="Arial" w:hAnsi="Arial" w:cs="Arial"/>
+          <w:i/>
+          <w:sz w:val="24"/>
+          <w:szCs w:val="24"/>
+          <w:lang w:val="es-ES"/>
+        </w:rPr>
+        <w:t>quaternionTFToMSG(</w:t>
+      </w:r>
+      <w:proofErr w:type="gramEnd"/>
+      <w:r>
+        <w:rPr>
+          <w:rFonts w:ascii="Arial" w:hAnsi="Arial" w:cs="Arial"/>
+          <w:i/>
+          <w:sz w:val="24"/>
+          <w:szCs w:val="24"/>
+          <w:lang w:val="es-ES"/>
+        </w:rPr>
+        <w:t>)</w:t>
+      </w:r>
+      <w:r>
+        <w:rPr>
+          <w:rFonts w:ascii="Arial" w:hAnsi="Arial" w:cs="Arial"/>
+          <w:sz w:val="24"/>
+          <w:szCs w:val="24"/>
+          <w:lang w:val="es-ES"/>
+        </w:rPr>
+        <w:t>.</w:t>
+      </w:r>
+      <w:bookmarkStart w:id="0" w:name="_GoBack"/>
+      <w:bookmarkEnd w:id="0"/>
     </w:p>
     <w:p>
       <w:pPr>
@@ -3735,17 +4992,7 @@
           <w:szCs w:val="24"/>
           <w:lang w:val="es-ES"/>
         </w:rPr>
-        <w:t xml:space="preserve"> </w:t>
-      </w:r>
-      <w:r>
-        <w:rPr>
-          <w:rFonts w:ascii="Arial" w:hAnsi="Arial" w:cs="Arial"/>
-          <w:sz w:val="24"/>
-          <w:szCs w:val="24"/>
-          <w:lang w:val="es-ES"/>
-        </w:rPr>
-        <w:lastRenderedPageBreak/>
-        <w:t xml:space="preserve">por colores (rojo, verde y azul) y </w:t>
+        <w:t xml:space="preserve"> por colores (rojo, verde y azul) y </w:t>
       </w:r>
       <w:r>
         <w:rPr>
@@ -4528,7 +5775,7 @@
                 </mc:Choice>
                 <mc:Fallback>
                   <w:pict>
-                    <v:shape w14:anchorId="73EC3134" id="_x0000_s1029" type="#_x0000_t202" style="position:absolute;left:0;text-align:left;margin-left:83.4pt;margin-top:72.95pt;width:61.7pt;height:21.5pt;z-index:251677696;visibility:visible;mso-wrap-style:square;mso-width-percent:0;mso-height-percent:0;mso-wrap-distance-left:9pt;mso-wrap-distance-top:3.6pt;mso-wrap-distance-right:9pt;mso-wrap-distance-bottom:3.6pt;mso-position-horizontal:absolute;mso-position-horizontal-relative:text;mso-position-vertical:absolute;mso-position-vertical-relative:text;mso-width-percent:0;mso-height-percent:0;mso-width-relative:margin;mso-height-relative:margin;v-text-anchor:top" o:gfxdata="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" filled="f" stroked="f">
+                    <v:shape w14:anchorId="73EC3134" id="_x0000_s1030" type="#_x0000_t202" style="position:absolute;left:0;text-align:left;margin-left:83.4pt;margin-top:72.95pt;width:61.7pt;height:21.5pt;z-index:251677696;visibility:visible;mso-wrap-style:square;mso-width-percent:0;mso-height-percent:0;mso-wrap-distance-left:9pt;mso-wrap-distance-top:3.6pt;mso-wrap-distance-right:9pt;mso-wrap-distance-bottom:3.6pt;mso-position-horizontal:absolute;mso-position-horizontal-relative:text;mso-position-vertical:absolute;mso-position-vertical-relative:text;mso-width-percent:0;mso-height-percent:0;mso-width-relative:margin;mso-height-relative:margin;v-text-anchor:top" o:gfxdata="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" filled="f" stroked="f">
                       <v:textbox>
                         <w:txbxContent>
                           <w:p>
@@ -4742,7 +5989,7 @@
                 </mc:Choice>
                 <mc:Fallback>
                   <w:pict>
-                    <v:shape w14:anchorId="6BF2BC4F" id="_x0000_s1030" type="#_x0000_t202" style="position:absolute;left:0;text-align:left;margin-left:9.55pt;margin-top:169.25pt;width:129.05pt;height:22.45pt;z-index:251679744;visibility:visible;mso-wrap-style:square;mso-width-percent:0;mso-height-percent:0;mso-wrap-distance-left:9pt;mso-wrap-distance-top:3.6pt;mso-wrap-distance-right:9pt;mso-wrap-distance-bottom:3.6pt;mso-position-horizontal:absolute;mso-position-horizontal-relative:text;mso-position-vertical:absolute;mso-position-vertical-relative:text;mso-width-percent:0;mso-height-percent:0;mso-width-relative:margin;mso-height-relative:margin;v-text-anchor:top" o:gfxdata="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" filled="f" stroked="f">
+                    <v:shape w14:anchorId="6BF2BC4F" id="_x0000_s1031" type="#_x0000_t202" style="position:absolute;left:0;text-align:left;margin-left:9.55pt;margin-top:169.25pt;width:129.05pt;height:22.45pt;z-index:251679744;visibility:visible;mso-wrap-style:square;mso-width-percent:0;mso-height-percent:0;mso-wrap-distance-left:9pt;mso-wrap-distance-top:3.6pt;mso-wrap-distance-right:9pt;mso-wrap-distance-bottom:3.6pt;mso-position-horizontal:absolute;mso-position-horizontal-relative:text;mso-position-vertical:absolute;mso-position-vertical-relative:text;mso-width-percent:0;mso-height-percent:0;mso-width-relative:margin;mso-height-relative:margin;v-text-anchor:top" o:gfxdata="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" filled="f" stroked="f">
                       <v:textbox>
                         <w:txbxContent>
                           <w:p>
@@ -4758,13 +6005,7 @@
                               <w:rPr>
                                 <w:color w:val="767171" w:themeColor="background2" w:themeShade="80"/>
                               </w:rPr>
-                              <w:t>/</w:t>
-                            </w:r>
-                            <w:r>
-                              <w:rPr>
-                                <w:color w:val="767171" w:themeColor="background2" w:themeShade="80"/>
-                              </w:rPr>
-                              <w:t>camera/</w:t>
+                              <w:t>/camera/</w:t>
                             </w:r>
                             <w:proofErr w:type="spellStart"/>
                             <w:r>
@@ -4983,7 +6224,7 @@
                 </mc:Choice>
                 <mc:Fallback>
                   <w:pict>
-                    <v:shape w14:anchorId="159F39E5" id="_x0000_s1031" type="#_x0000_t202" style="position:absolute;left:0;text-align:left;margin-left:368.6pt;margin-top:153.35pt;width:74.8pt;height:33.65pt;z-index:251675648;visibility:visible;mso-wrap-style:square;mso-width-percent:0;mso-height-percent:0;mso-wrap-distance-left:9pt;mso-wrap-distance-top:3.6pt;mso-wrap-distance-right:9pt;mso-wrap-distance-bottom:3.6pt;mso-position-horizontal:absolute;mso-position-horizontal-relative:text;mso-position-vertical:absolute;mso-position-vertical-relative:text;mso-width-percent:0;mso-height-percent:0;mso-width-relative:margin;mso-height-relative:margin;v-text-anchor:top" o:gfxdata="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" filled="f" stroked="f">
+                    <v:shape w14:anchorId="159F39E5" id="_x0000_s1032" type="#_x0000_t202" style="position:absolute;left:0;text-align:left;margin-left:368.6pt;margin-top:153.35pt;width:74.8pt;height:33.65pt;z-index:251675648;visibility:visible;mso-wrap-style:square;mso-width-percent:0;mso-height-percent:0;mso-wrap-distance-left:9pt;mso-wrap-distance-top:3.6pt;mso-wrap-distance-right:9pt;mso-wrap-distance-bottom:3.6pt;mso-position-horizontal:absolute;mso-position-horizontal-relative:text;mso-position-vertical:absolute;mso-position-vertical-relative:text;mso-width-percent:0;mso-height-percent:0;mso-width-relative:margin;mso-height-relative:margin;v-text-anchor:top" o:gfxdata="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" filled="f" stroked="f">
                       <v:textbox>
                         <w:txbxContent>
                           <w:p>
@@ -5177,7 +6418,7 @@
                 </mc:Choice>
                 <mc:Fallback>
                   <w:pict>
-                    <v:shape w14:anchorId="0735E0E7" id="_x0000_s1032" type="#_x0000_t202" style="position:absolute;left:0;text-align:left;margin-left:362.95pt;margin-top:15.9pt;width:86pt;height:48.6pt;z-index:251673600;visibility:visible;mso-wrap-style:square;mso-width-percent:0;mso-height-percent:0;mso-wrap-distance-left:9pt;mso-wrap-distance-top:3.6pt;mso-wrap-distance-right:9pt;mso-wrap-distance-bottom:3.6pt;mso-position-horizontal:absolute;mso-position-horizontal-relative:text;mso-position-vertical:absolute;mso-position-vertical-relative:text;mso-width-percent:0;mso-height-percent:0;mso-width-relative:margin;mso-height-relative:margin;v-text-anchor:top" o:gfxdata="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" filled="f" stroked="f">
+                    <v:shape w14:anchorId="0735E0E7" id="_x0000_s1033" type="#_x0000_t202" style="position:absolute;left:0;text-align:left;margin-left:362.95pt;margin-top:15.9pt;width:86pt;height:48.6pt;z-index:251673600;visibility:visible;mso-wrap-style:square;mso-width-percent:0;mso-height-percent:0;mso-wrap-distance-left:9pt;mso-wrap-distance-top:3.6pt;mso-wrap-distance-right:9pt;mso-wrap-distance-bottom:3.6pt;mso-position-horizontal:absolute;mso-position-horizontal-relative:text;mso-position-vertical:absolute;mso-position-vertical-relative:text;mso-width-percent:0;mso-height-percent:0;mso-width-relative:margin;mso-height-relative:margin;v-text-anchor:top" o:gfxdata="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" filled="f" stroked="f">
                       <v:textbox>
                         <w:txbxContent>
                           <w:p>
@@ -5346,7 +6587,7 @@
                   <wp:cNvGraphicFramePr/>
                   <a:graphic xmlns:a="http://schemas.openxmlformats.org/drawingml/2006/main">
                     <a:graphicData uri="http://schemas.openxmlformats.org/drawingml/2006/diagram">
-                      <dgm:relIds xmlns:dgm="http://schemas.openxmlformats.org/drawingml/2006/diagram" xmlns:r="http://schemas.openxmlformats.org/officeDocument/2006/relationships" r:dm="rId15" r:lo="rId16" r:qs="rId17" r:cs="rId18"/>
+                      <dgm:relIds xmlns:dgm="http://schemas.openxmlformats.org/drawingml/2006/diagram" xmlns:r="http://schemas.openxmlformats.org/officeDocument/2006/relationships" r:dm="rId18" r:lo="rId19" r:qs="rId20" r:cs="rId21"/>
                     </a:graphicData>
                   </a:graphic>
                 </wp:inline>
@@ -5507,7 +6748,7 @@
                           </pic:cNvPicPr>
                         </pic:nvPicPr>
                         <pic:blipFill>
-                          <a:blip r:embed="rId20" cstate="print">
+                          <a:blip r:embed="rId23" cstate="print">
                             <a:extLst>
                               <a:ext uri="{28A0092B-C50C-407E-A947-70E740481C1C}">
                                 <a14:useLocalDpi xmlns:a14="http://schemas.microsoft.com/office/drawing/2010/main" val="0"/>
@@ -6384,34 +7625,7 @@
           <w:szCs w:val="24"/>
           <w:lang w:val="es-ES"/>
         </w:rPr>
-        <w:t>Para realizar la mayoría de las</w:t>
-      </w:r>
-      <w:r>
-        <w:rPr>
-          <w:rFonts w:ascii="Arial" w:hAnsi="Arial" w:cs="Arial"/>
-          <w:sz w:val="24"/>
-          <w:szCs w:val="24"/>
-          <w:lang w:val="es-ES"/>
-        </w:rPr>
-        <w:t xml:space="preserve"> </w:t>
-      </w:r>
-      <w:r>
-        <w:rPr>
-          <w:rFonts w:ascii="Arial" w:hAnsi="Arial" w:cs="Arial"/>
-          <w:sz w:val="24"/>
-          <w:szCs w:val="24"/>
-          <w:lang w:val="es-ES"/>
-        </w:rPr>
-        <w:t>pruebas,</w:t>
-      </w:r>
-      <w:r>
-        <w:rPr>
-          <w:rFonts w:ascii="Arial" w:hAnsi="Arial" w:cs="Arial"/>
-          <w:sz w:val="24"/>
-          <w:szCs w:val="24"/>
-          <w:lang w:val="es-ES"/>
-        </w:rPr>
-        <w:t xml:space="preserve"> hemos utilizado dos de las herramientas más comunes para el desarrollo en ROS: El simulador bidimensional </w:t>
+        <w:t xml:space="preserve">Para realizar la mayoría de las pruebas, hemos utilizado dos de las herramientas más comunes para el desarrollo en ROS: El simulador bidimensional </w:t>
       </w:r>
       <w:proofErr w:type="spellStart"/>
       <w:r>
@@ -6522,7 +7736,7 @@
                           </pic:cNvPicPr>
                         </pic:nvPicPr>
                         <pic:blipFill>
-                          <a:blip r:embed="rId21" cstate="print">
+                          <a:blip r:embed="rId24" cstate="print">
                             <a:extLst>
                               <a:ext uri="{28A0092B-C50C-407E-A947-70E740481C1C}">
                                 <a14:useLocalDpi xmlns:a14="http://schemas.microsoft.com/office/drawing/2010/main" val="0"/>
@@ -6596,7 +7810,7 @@
                           </pic:cNvPicPr>
                         </pic:nvPicPr>
                         <pic:blipFill>
-                          <a:blip r:embed="rId22" cstate="print">
+                          <a:blip r:embed="rId25" cstate="print">
                             <a:extLst>
                               <a:ext uri="{28A0092B-C50C-407E-A947-70E740481C1C}">
                                 <a14:useLocalDpi xmlns:a14="http://schemas.microsoft.com/office/drawing/2010/main" val="0"/>
@@ -7019,7 +8233,7 @@
                           </pic:cNvPicPr>
                         </pic:nvPicPr>
                         <pic:blipFill>
-                          <a:blip r:embed="rId23" cstate="print">
+                          <a:blip r:embed="rId26" cstate="print">
                             <a:extLst>
                               <a:ext uri="{28A0092B-C50C-407E-A947-70E740481C1C}">
                                 <a14:useLocalDpi xmlns:a14="http://schemas.microsoft.com/office/drawing/2010/main" val="0"/>
@@ -7093,7 +8307,7 @@
                           </pic:cNvPicPr>
                         </pic:nvPicPr>
                         <pic:blipFill>
-                          <a:blip r:embed="rId24" cstate="print">
+                          <a:blip r:embed="rId27" cstate="print">
                             <a:extLst>
                               <a:ext uri="{28A0092B-C50C-407E-A947-70E740481C1C}">
                                 <a14:useLocalDpi xmlns:a14="http://schemas.microsoft.com/office/drawing/2010/main" val="0"/>
@@ -7167,7 +8381,7 @@
                           </pic:cNvPicPr>
                         </pic:nvPicPr>
                         <pic:blipFill>
-                          <a:blip r:embed="rId25" cstate="print">
+                          <a:blip r:embed="rId28" cstate="print">
                             <a:extLst>
                               <a:ext uri="{28A0092B-C50C-407E-A947-70E740481C1C}">
                                 <a14:useLocalDpi xmlns:a14="http://schemas.microsoft.com/office/drawing/2010/main" val="0"/>
@@ -8059,16 +9273,7 @@
           <w:szCs w:val="24"/>
           <w:lang w:val="es-ES"/>
         </w:rPr>
-        <w:t xml:space="preserve">Respecto a los resultados obtenidos, concluimos que uno de los puntos más relevantes es que </w:t>
-      </w:r>
-      <w:r>
-        <w:rPr>
-          <w:rFonts w:ascii="Arial" w:hAnsi="Arial" w:cs="Arial"/>
-          <w:sz w:val="24"/>
-          <w:szCs w:val="24"/>
-          <w:lang w:val="es-ES"/>
-        </w:rPr>
-        <w:t xml:space="preserve">permiten una </w:t>
+        <w:t xml:space="preserve">Respecto a los resultados obtenidos, concluimos que uno de los puntos más relevantes es que permiten una </w:t>
       </w:r>
       <w:proofErr w:type="spellStart"/>
       <w:r>
@@ -8119,25 +9324,7 @@
           <w:szCs w:val="24"/>
           <w:lang w:val="es-ES"/>
         </w:rPr>
-        <w:t xml:space="preserve">), ya que pueden definirse más poses, modificarse las actuales, indicarle que vaya a cualquier lugar del mapa a entregar los objetos, etc. Además, puede utilizarse con cualquier robot, pudiendo tanto añadirle complejidad como reducir costes, según los objetivos de cada </w:t>
-      </w:r>
-      <w:r>
-        <w:rPr>
-          <w:rFonts w:ascii="Arial" w:hAnsi="Arial" w:cs="Arial"/>
-          <w:sz w:val="24"/>
-          <w:szCs w:val="24"/>
-          <w:lang w:val="es-ES"/>
-        </w:rPr>
-        <w:t>aplicación real</w:t>
-      </w:r>
-      <w:r>
-        <w:rPr>
-          <w:rFonts w:ascii="Arial" w:hAnsi="Arial" w:cs="Arial"/>
-          <w:sz w:val="24"/>
-          <w:szCs w:val="24"/>
-          <w:lang w:val="es-ES"/>
-        </w:rPr>
-        <w:t>.</w:t>
+        <w:t>), ya que pueden definirse más poses, modificarse las actuales, indicarle que vaya a cualquier lugar del mapa a entregar los objetos, etc. Además, puede utilizarse con cualquier robot, pudiendo tanto añadirle complejidad como reducir costes, según los objetivos de cada aplicación real.</w:t>
       </w:r>
     </w:p>
     <w:p>
@@ -8313,7 +9500,7 @@
       </w:r>
     </w:p>
     <w:sectPr>
-      <w:footerReference w:type="default" r:id="rId26"/>
+      <w:footerReference w:type="default" r:id="rId29"/>
       <w:pgSz w:w="11906" w:h="16838"/>
       <w:pgMar w:top="1440" w:right="1080" w:bottom="1440" w:left="1080" w:header="708" w:footer="708" w:gutter="0"/>
       <w:pgNumType w:start="0"/>
@@ -8461,7 +9648,7 @@
                                     <w:color w:val="8C8C8C" w:themeColor="background1" w:themeShade="8C"/>
                                     <w:lang w:val="es-ES"/>
                                   </w:rPr>
-                                  <w:t>10</w:t>
+                                  <w:t>11</w:t>
                                 </w:r>
                                 <w:r>
                                   <w:rPr>
@@ -8572,12 +9759,12 @@
             </mc:Choice>
             <mc:Fallback>
               <w:pict>
-                <v:group id="Grupo 7" o:spid="_x0000_s1033" style="position:absolute;margin-left:0;margin-top:0;width:610.5pt;height:15pt;z-index:251659264;mso-width-percent:1000;mso-position-horizontal:center;mso-position-horizontal-relative:page;mso-position-vertical:center;mso-position-vertical-relative:bottom-margin-area;mso-width-percent:1000" coordorigin=",14970" coordsize="12255,300" o:gfxdata="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">
+                <v:group id="Grupo 7" o:spid="_x0000_s1034" style="position:absolute;margin-left:0;margin-top:0;width:610.5pt;height:15pt;z-index:251659264;mso-width-percent:1000;mso-position-horizontal:center;mso-position-horizontal-relative:page;mso-position-vertical:center;mso-position-vertical-relative:bottom-margin-area;mso-width-percent:1000" coordorigin=",14970" coordsize="12255,300" o:gfxdata="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">
                   <v:shapetype id="_x0000_t202" coordsize="21600,21600" o:spt="202" path="m,l,21600r21600,l21600,xe">
                     <v:stroke joinstyle="miter"/>
                     <v:path gradientshapeok="t" o:connecttype="rect"/>
                   </v:shapetype>
-                  <v:shape id="Text Box 25" o:spid="_x0000_s1034" type="#_x0000_t202" style="position:absolute;left:10803;top:14982;width:659;height:288;visibility:visible;mso-wrap-style:square;v-text-anchor:top" o:gfxdata="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" filled="f" stroked="f">
+                  <v:shape id="Text Box 25" o:spid="_x0000_s1035" type="#_x0000_t202" style="position:absolute;left:10803;top:14982;width:659;height:288;visibility:visible;mso-wrap-style:square;v-text-anchor:top" o:gfxdata="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" filled="f" stroked="f">
                     <v:textbox inset="0,0,0,0">
                       <w:txbxContent>
                         <w:p>
@@ -8599,7 +9786,7 @@
                               <w:color w:val="8C8C8C" w:themeColor="background1" w:themeShade="8C"/>
                               <w:lang w:val="es-ES"/>
                             </w:rPr>
-                            <w:t>10</w:t>
+                            <w:t>11</w:t>
                           </w:r>
                           <w:r>
                             <w:rPr>
@@ -8611,7 +9798,7 @@
                       </w:txbxContent>
                     </v:textbox>
                   </v:shape>
-                  <v:group id="Group 31" o:spid="_x0000_s1035" style="position:absolute;top:14970;width:12255;height:230;flip:x" coordorigin="-8,14978" coordsize="12255,230" o:gfxdata="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">
+                  <v:group id="Group 31" o:spid="_x0000_s1036" style="position:absolute;top:14970;width:12255;height:230;flip:x" coordorigin="-8,14978" coordsize="12255,230" o:gfxdata="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">
                     <v:shapetype id="_x0000_t34" coordsize="21600,21600" o:spt="34" o:oned="t" adj="10800" path="m,l@0,0@0,21600,21600,21600e" filled="f">
                       <v:stroke joinstyle="miter"/>
                       <v:formulas>
@@ -8623,8 +9810,8 @@
                       </v:handles>
                       <o:lock v:ext="edit" shapetype="t"/>
                     </v:shapetype>
-                    <v:shape id="AutoShape 27" o:spid="_x0000_s1036" type="#_x0000_t34" style="position:absolute;left:-8;top:14978;width:1260;height:230;flip:y;visibility:visible;mso-wrap-style:square" o:connectortype="elbow" o:gfxdata="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" strokecolor="#a5a5a5"/>
-                    <v:shape id="AutoShape 28" o:spid="_x0000_s1037" type="#_x0000_t34" style="position:absolute;left:1252;top:14978;width:10995;height:230;rotation:180;visibility:visible;mso-wrap-style:square" o:connectortype="elbow" o:gfxdata="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" adj="20904" strokecolor="#a5a5a5"/>
+                    <v:shape id="AutoShape 27" o:spid="_x0000_s1037" type="#_x0000_t34" style="position:absolute;left:-8;top:14978;width:1260;height:230;flip:y;visibility:visible;mso-wrap-style:square" o:connectortype="elbow" o:gfxdata="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" strokecolor="#a5a5a5"/>
+                    <v:shape id="AutoShape 28" o:spid="_x0000_s1038" type="#_x0000_t34" style="position:absolute;left:1252;top:14978;width:10995;height:230;rotation:180;visibility:visible;mso-wrap-style:square" o:connectortype="elbow" o:gfxdata="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" adj="20904" strokecolor="#a5a5a5"/>
                   </v:group>
                   <w10:wrap anchorx="page" anchory="margin"/>
                 </v:group>
@@ -12080,7 +13267,7 @@
   <dgm:whole/>
   <dgm:extLst>
     <a:ext uri="http://schemas.microsoft.com/office/drawing/2008/diagram">
-      <dsp:dataModelExt xmlns:dsp="http://schemas.microsoft.com/office/drawing/2008/diagram" relId="rId14" minVer="http://schemas.openxmlformats.org/drawingml/2006/diagram"/>
+      <dsp:dataModelExt xmlns:dsp="http://schemas.microsoft.com/office/drawing/2008/diagram" relId="rId17" minVer="http://schemas.openxmlformats.org/drawingml/2006/diagram"/>
     </a:ext>
   </dgm:extLst>
 </dgm:dataModel>
@@ -12554,7 +13741,7 @@
   <dgm:whole/>
   <dgm:extLst>
     <a:ext uri="http://schemas.microsoft.com/office/drawing/2008/diagram">
-      <dsp:dataModelExt xmlns:dsp="http://schemas.microsoft.com/office/drawing/2008/diagram" relId="rId19" minVer="http://schemas.openxmlformats.org/drawingml/2006/diagram"/>
+      <dsp:dataModelExt xmlns:dsp="http://schemas.microsoft.com/office/drawing/2008/diagram" relId="rId22" minVer="http://schemas.openxmlformats.org/drawingml/2006/diagram"/>
     </a:ext>
   </dgm:extLst>
 </dgm:dataModel>
@@ -17846,7 +19033,7 @@
 </file>
 
 <file path=customXml/itemProps1.xml><?xml version="1.0" encoding="utf-8"?>
-<ds:datastoreItem xmlns:ds="http://schemas.openxmlformats.org/officeDocument/2006/customXml" ds:itemID="{6DA4DB6B-821F-45D7-A45C-28FD3EE225F1}">
+<ds:datastoreItem xmlns:ds="http://schemas.openxmlformats.org/officeDocument/2006/customXml" ds:itemID="{5F2D09A8-B494-480F-A405-BD0CA2215844}">
   <ds:schemaRefs>
     <ds:schemaRef ds:uri="http://schemas.openxmlformats.org/officeDocument/2006/bibliography"/>
   </ds:schemaRefs>

</xml_diff>